<commit_message>
updated cv for game dev application
</commit_message>
<xml_diff>
--- a/CV Peter Deng 2610-20.docx
+++ b/CV Peter Deng 2610-20.docx
@@ -343,7 +343,23 @@
           <w:bCs/>
           <w:szCs w:val="26"/>
         </w:rPr>
-        <w:t>Computer Science graduate</w:t>
+        <w:t xml:space="preserve">Computer Science </w:t>
+      </w:r>
+      <w:r>
+        <w:rPr>
+          <w:rFonts w:ascii="FreeMono" w:hAnsi="FreeMono"/>
+          <w:bCs/>
+          <w:szCs w:val="26"/>
+        </w:rPr>
+        <w:t>G</w:t>
+      </w:r>
+      <w:r>
+        <w:rPr>
+          <w:rFonts w:ascii="FreeMono" w:hAnsi="FreeMono"/>
+          <w:bCs/>
+          <w:szCs w:val="26"/>
+        </w:rPr>
+        <w:t>raduate</w:t>
       </w:r>
       <w:r>
         <w:rPr>
@@ -359,39 +375,31 @@
           <w:bCs/>
           <w:szCs w:val="26"/>
         </w:rPr>
-        <w:t xml:space="preserve">with </w:t>
-      </w:r>
-      <w:r>
-        <w:rPr>
-          <w:rFonts w:ascii="FreeMono" w:hAnsi="FreeMono"/>
-          <w:bCs/>
-          <w:szCs w:val="26"/>
-        </w:rPr>
-        <w:t xml:space="preserve">good </w:t>
-      </w:r>
-      <w:r>
-        <w:rPr>
-          <w:rFonts w:ascii="FreeMono" w:hAnsi="FreeMono"/>
-          <w:bCs/>
-          <w:szCs w:val="26"/>
-        </w:rPr>
-        <w:t xml:space="preserve">professional </w:t>
-      </w:r>
-      <w:r>
-        <w:rPr>
-          <w:rFonts w:ascii="FreeMono" w:hAnsi="FreeMono"/>
-          <w:bCs/>
-          <w:szCs w:val="26"/>
-        </w:rPr>
-        <w:t xml:space="preserve">I.T. </w:t>
-      </w:r>
-      <w:r>
-        <w:rPr>
-          <w:rFonts w:ascii="FreeMono" w:hAnsi="FreeMono"/>
-          <w:bCs/>
-          <w:szCs w:val="26"/>
-        </w:rPr>
-        <w:t>skills</w:t>
+        <w:t>with expertise</w:t>
+      </w:r>
+      <w:r>
+        <w:rPr>
+          <w:rFonts w:ascii="FreeMono" w:hAnsi="FreeMono"/>
+          <w:bCs/>
+          <w:szCs w:val="26"/>
+        </w:rPr>
+        <w:t xml:space="preserve"> in technology and </w:t>
+      </w:r>
+      <w:r>
+        <w:rPr>
+          <w:rFonts w:ascii="FreeMono" w:hAnsi="FreeMono"/>
+          <w:bCs/>
+          <w:szCs w:val="26"/>
+        </w:rPr>
+        <w:t>game design and</w:t>
+      </w:r>
+      <w:r>
+        <w:rPr>
+          <w:rFonts w:ascii="FreeMono" w:hAnsi="FreeMono"/>
+          <w:bCs/>
+          <w:szCs w:val="26"/>
+        </w:rPr>
+        <w:t xml:space="preserve"> development</w:t>
       </w:r>
       <w:r>
         <w:rPr>
@@ -431,23 +439,15 @@
           <w:bCs/>
           <w:szCs w:val="26"/>
         </w:rPr>
-        <w:t>graduate schemes,</w:t>
-      </w:r>
-      <w:r>
-        <w:rPr>
-          <w:rFonts w:ascii="FreeMono" w:hAnsi="FreeMono"/>
-          <w:bCs/>
-          <w:szCs w:val="26"/>
-        </w:rPr>
-        <w:t xml:space="preserve"> training opportunities</w:t>
-      </w:r>
-      <w:r>
-        <w:rPr>
-          <w:rFonts w:ascii="FreeMono" w:hAnsi="FreeMono"/>
-          <w:bCs/>
-          <w:szCs w:val="26"/>
-        </w:rPr>
-        <w:t xml:space="preserve"> and internship programmes</w:t>
+        <w:t xml:space="preserve">graduate </w:t>
+      </w:r>
+      <w:r>
+        <w:rPr>
+          <w:rFonts w:ascii="FreeMono" w:hAnsi="FreeMono"/>
+          <w:bCs/>
+          <w:szCs w:val="26"/>
+        </w:rPr>
+        <w:t>or training schemes to gain</w:t>
       </w:r>
       <w:r>
         <w:rPr>
@@ -463,15 +463,23 @@
           <w:bCs/>
           <w:szCs w:val="26"/>
         </w:rPr>
-        <w:t>to</w:t>
-      </w:r>
-      <w:r>
-        <w:rPr>
-          <w:rFonts w:ascii="FreeMono" w:hAnsi="FreeMono"/>
-          <w:bCs/>
-          <w:szCs w:val="26"/>
-        </w:rPr>
-        <w:t xml:space="preserve"> gain</w:t>
+        <w:t xml:space="preserve">hands-on experience in </w:t>
+      </w:r>
+      <w:r>
+        <w:rPr>
+          <w:rFonts w:ascii="FreeMono" w:hAnsi="FreeMono"/>
+          <w:bCs/>
+          <w:szCs w:val="26"/>
+        </w:rPr>
+        <w:t>the games industry</w:t>
+      </w:r>
+      <w:r>
+        <w:rPr>
+          <w:rFonts w:ascii="FreeMono" w:hAnsi="FreeMono"/>
+          <w:bCs/>
+          <w:szCs w:val="26"/>
+        </w:rPr>
+        <w:t>.</w:t>
       </w:r>
       <w:r>
         <w:rPr>
@@ -487,111 +495,55 @@
           <w:bCs/>
           <w:szCs w:val="26"/>
         </w:rPr>
-        <w:t>new skills</w:t>
-      </w:r>
-      <w:r>
-        <w:rPr>
-          <w:rFonts w:ascii="FreeMono" w:hAnsi="FreeMono"/>
-          <w:bCs/>
-          <w:szCs w:val="26"/>
-        </w:rPr>
-        <w:t xml:space="preserve"> </w:t>
-      </w:r>
-      <w:r>
-        <w:rPr>
-          <w:rFonts w:ascii="FreeMono" w:hAnsi="FreeMono"/>
-          <w:bCs/>
-          <w:szCs w:val="26"/>
-        </w:rPr>
-        <w:t>and work experience</w:t>
-      </w:r>
-      <w:r>
-        <w:rPr>
-          <w:rFonts w:ascii="FreeMono" w:hAnsi="FreeMono"/>
-          <w:bCs/>
-          <w:szCs w:val="26"/>
-        </w:rPr>
-        <w:t>.</w:t>
-      </w:r>
-      <w:r>
-        <w:rPr>
-          <w:rFonts w:ascii="FreeMono" w:hAnsi="FreeMono"/>
-          <w:bCs/>
-          <w:szCs w:val="26"/>
-        </w:rPr>
-        <w:t xml:space="preserve"> </w:t>
-      </w:r>
-      <w:r>
-        <w:rPr>
-          <w:rFonts w:ascii="FreeMono" w:hAnsi="FreeMono"/>
-          <w:bCs/>
-          <w:szCs w:val="26"/>
-        </w:rPr>
-        <w:t xml:space="preserve">Skilled </w:t>
-      </w:r>
-      <w:r>
-        <w:rPr>
-          <w:rFonts w:ascii="FreeMono" w:hAnsi="FreeMono"/>
-          <w:bCs/>
-          <w:szCs w:val="26"/>
-        </w:rPr>
-        <w:t>analytical person who works well independently and</w:t>
-      </w:r>
-      <w:r>
-        <w:rPr>
-          <w:rFonts w:ascii="FreeMono" w:hAnsi="FreeMono"/>
-          <w:bCs/>
-          <w:szCs w:val="26"/>
-        </w:rPr>
-        <w:t xml:space="preserve"> </w:t>
-      </w:r>
-      <w:r>
-        <w:rPr>
-          <w:rFonts w:ascii="FreeMono" w:hAnsi="FreeMono"/>
-          <w:bCs/>
-          <w:szCs w:val="26"/>
-        </w:rPr>
-        <w:t xml:space="preserve">is </w:t>
-      </w:r>
-      <w:r>
-        <w:rPr>
-          <w:rFonts w:ascii="FreeMono" w:hAnsi="FreeMono"/>
-          <w:bCs/>
-          <w:szCs w:val="26"/>
-        </w:rPr>
-        <w:t>willing to learn</w:t>
-      </w:r>
-      <w:r>
-        <w:rPr>
-          <w:rFonts w:ascii="FreeMono" w:hAnsi="FreeMono"/>
-          <w:bCs/>
-          <w:szCs w:val="26"/>
-        </w:rPr>
-        <w:t xml:space="preserve"> new software or </w:t>
-      </w:r>
-      <w:r>
-        <w:rPr>
-          <w:rFonts w:ascii="FreeMono" w:hAnsi="FreeMono"/>
-          <w:bCs/>
-          <w:szCs w:val="26"/>
-        </w:rPr>
-        <w:t xml:space="preserve">programming </w:t>
-      </w:r>
-      <w:r>
-        <w:rPr>
-          <w:rFonts w:ascii="FreeMono" w:hAnsi="FreeMono"/>
-          <w:bCs/>
-          <w:szCs w:val="26"/>
-        </w:rPr>
-        <w:t>language</w:t>
-      </w:r>
-      <w:r>
-        <w:rPr>
-          <w:rFonts w:ascii="FreeMono" w:hAnsi="FreeMono"/>
-          <w:bCs/>
-          <w:szCs w:val="26"/>
-        </w:rPr>
-        <w:t>s</w:t>
+        <w:t>Creative problem</w:t>
+      </w:r>
+      <w:r>
+        <w:rPr>
+          <w:rFonts w:ascii="FreeMono" w:hAnsi="FreeMono"/>
+          <w:bCs/>
+          <w:szCs w:val="26"/>
+        </w:rPr>
+        <w:t>-</w:t>
+      </w:r>
+      <w:r>
+        <w:rPr>
+          <w:rFonts w:ascii="FreeMono" w:hAnsi="FreeMono"/>
+          <w:bCs/>
+          <w:szCs w:val="26"/>
+        </w:rPr>
+        <w:t xml:space="preserve">solver that has a passion for working in a team and </w:t>
+      </w:r>
+      <w:r>
+        <w:rPr>
+          <w:rFonts w:ascii="FreeMono" w:hAnsi="FreeMono"/>
+          <w:bCs/>
+          <w:szCs w:val="26"/>
+        </w:rPr>
+        <w:t>building</w:t>
+      </w:r>
+      <w:r>
+        <w:rPr>
+          <w:rFonts w:ascii="FreeMono" w:hAnsi="FreeMono"/>
+          <w:bCs/>
+          <w:szCs w:val="26"/>
+        </w:rPr>
+        <w:t xml:space="preserve"> novel </w:t>
+      </w:r>
+      <w:r>
+        <w:rPr>
+          <w:rFonts w:ascii="FreeMono" w:hAnsi="FreeMono"/>
+          <w:bCs/>
+          <w:szCs w:val="26"/>
+        </w:rPr>
+        <w:t>products</w:t>
+      </w:r>
+      <w:r>
+        <w:rPr>
+          <w:rFonts w:ascii="FreeMono" w:hAnsi="FreeMono"/>
+          <w:bCs/>
+          <w:szCs w:val="26"/>
+        </w:rPr>
+        <w:t xml:space="preserve"> for customers</w:t>
       </w:r>
       <w:r>
         <w:rPr>
@@ -622,15 +574,6 @@
           <w:u w:val="single"/>
         </w:rPr>
       </w:pPr>
-      <w:r>
-        <w:rPr>
-          <w:rFonts w:ascii="FreeMono" w:hAnsi="FreeMono"/>
-          <w:b/>
-          <w:szCs w:val="26"/>
-          <w:u w:val="single"/>
-        </w:rPr>
-        <w:t xml:space="preserve">Core </w:t>
-      </w:r>
       <w:r>
         <w:rPr>
           <w:rFonts w:ascii="FreeMono" w:hAnsi="FreeMono"/>
@@ -749,7 +692,15 @@
           <w:bCs/>
           <w:szCs w:val="26"/>
         </w:rPr>
-        <w:t xml:space="preserve">3+ years’ </w:t>
+        <w:t>4</w:t>
+      </w:r>
+      <w:r>
+        <w:rPr>
+          <w:rFonts w:ascii="FreeMono" w:hAnsi="FreeMono"/>
+          <w:bCs/>
+          <w:szCs w:val="26"/>
+        </w:rPr>
+        <w:t xml:space="preserve">+ years’ </w:t>
       </w:r>
       <w:r>
         <w:rPr>
@@ -773,7 +724,97 @@
           <w:bCs/>
           <w:szCs w:val="26"/>
         </w:rPr>
-        <w:t xml:space="preserve"> on University projects such as Computer Vision</w:t>
+        <w:t>.</w:t>
+      </w:r>
+      <w:r>
+        <w:rPr>
+          <w:rFonts w:ascii="FreeMono" w:hAnsi="FreeMono"/>
+          <w:bCs/>
+          <w:szCs w:val="26"/>
+        </w:rPr>
+        <w:t xml:space="preserve"> </w:t>
+      </w:r>
+      <w:r>
+        <w:rPr>
+          <w:rFonts w:ascii="FreeMono" w:hAnsi="FreeMono"/>
+          <w:bCs/>
+          <w:szCs w:val="26"/>
+        </w:rPr>
+        <w:t xml:space="preserve">Used in Computer Vision with </w:t>
+      </w:r>
+      <w:proofErr w:type="spellStart"/>
+      <w:r>
+        <w:rPr>
+          <w:rFonts w:ascii="FreeMono" w:hAnsi="FreeMono"/>
+          <w:bCs/>
+          <w:szCs w:val="26"/>
+        </w:rPr>
+        <w:t>OpenIMAJ</w:t>
+      </w:r>
+      <w:proofErr w:type="spellEnd"/>
+      <w:r>
+        <w:rPr>
+          <w:rFonts w:ascii="FreeMono" w:hAnsi="FreeMono"/>
+          <w:bCs/>
+          <w:szCs w:val="26"/>
+        </w:rPr>
+        <w:t xml:space="preserve"> to manipulate images and to classify them using </w:t>
+      </w:r>
+      <w:r>
+        <w:rPr>
+          <w:rFonts w:ascii="FreeMono" w:hAnsi="FreeMono"/>
+          <w:bCs/>
+          <w:szCs w:val="26"/>
+        </w:rPr>
+        <w:t>M</w:t>
+      </w:r>
+      <w:r>
+        <w:rPr>
+          <w:rFonts w:ascii="FreeMono" w:hAnsi="FreeMono"/>
+          <w:bCs/>
+          <w:szCs w:val="26"/>
+        </w:rPr>
+        <w:t xml:space="preserve">achine </w:t>
+      </w:r>
+      <w:r>
+        <w:rPr>
+          <w:rFonts w:ascii="FreeMono" w:hAnsi="FreeMono"/>
+          <w:bCs/>
+          <w:szCs w:val="26"/>
+        </w:rPr>
+        <w:t>L</w:t>
+      </w:r>
+      <w:r>
+        <w:rPr>
+          <w:rFonts w:ascii="FreeMono" w:hAnsi="FreeMono"/>
+          <w:bCs/>
+          <w:szCs w:val="26"/>
+        </w:rPr>
+        <w:t>earning, model a recommender system for predicting products for new customers, run a simple http server that can send and receive packets</w:t>
+      </w:r>
+      <w:r>
+        <w:rPr>
+          <w:rFonts w:ascii="FreeMono" w:hAnsi="FreeMono"/>
+          <w:bCs/>
+          <w:szCs w:val="26"/>
+        </w:rPr>
+        <w:t xml:space="preserve"> alongside application development; Paint tool, Enigma Encoder, Data analysis tool</w:t>
+      </w:r>
+      <w:r>
+        <w:rPr>
+          <w:rFonts w:ascii="FreeMono" w:hAnsi="FreeMono"/>
+          <w:bCs/>
+          <w:szCs w:val="26"/>
+        </w:rPr>
+        <w:t>, interactive fiction</w:t>
+      </w:r>
+      <w:r>
+        <w:rPr>
+          <w:rFonts w:ascii="FreeMono" w:hAnsi="FreeMono"/>
+          <w:bCs/>
+          <w:szCs w:val="26"/>
+        </w:rPr>
+        <w:t>.</w:t>
       </w:r>
     </w:p>
     <w:p>
@@ -796,31 +837,83 @@
           <w:b/>
           <w:szCs w:val="26"/>
         </w:rPr>
-        <w:t>Haskell</w:t>
-      </w:r>
-      <w:r>
-        <w:rPr>
-          <w:rFonts w:ascii="FreeMono" w:hAnsi="FreeMono"/>
-          <w:bCs/>
-          <w:szCs w:val="26"/>
-        </w:rPr>
-        <w:t xml:space="preserve"> –</w:t>
-      </w:r>
-      <w:r>
-        <w:rPr>
-          <w:rFonts w:ascii="FreeMono" w:hAnsi="FreeMono"/>
-          <w:bCs/>
-          <w:szCs w:val="26"/>
-        </w:rPr>
-        <w:t xml:space="preserve"> E</w:t>
-      </w:r>
-      <w:r>
-        <w:rPr>
-          <w:rFonts w:ascii="FreeMono" w:hAnsi="FreeMono"/>
-          <w:bCs/>
-          <w:szCs w:val="26"/>
-        </w:rPr>
-        <w:t>xperience and knowledge from study at University</w:t>
+        <w:t>C#</w:t>
+      </w:r>
+      <w:r>
+        <w:rPr>
+          <w:rFonts w:ascii="FreeMono" w:hAnsi="FreeMono"/>
+          <w:b/>
+          <w:szCs w:val="26"/>
+        </w:rPr>
+        <w:t xml:space="preserve"> </w:t>
+      </w:r>
+      <w:r>
+        <w:rPr>
+          <w:rFonts w:ascii="FreeMono" w:hAnsi="FreeMono"/>
+          <w:bCs/>
+          <w:szCs w:val="26"/>
+        </w:rPr>
+        <w:t>-</w:t>
+      </w:r>
+      <w:r>
+        <w:rPr>
+          <w:rFonts w:ascii="FreeMono" w:hAnsi="FreeMono"/>
+          <w:b/>
+          <w:szCs w:val="26"/>
+        </w:rPr>
+        <w:t xml:space="preserve"> </w:t>
+      </w:r>
+      <w:r>
+        <w:rPr>
+          <w:rFonts w:ascii="FreeMono" w:hAnsi="FreeMono"/>
+          <w:bCs/>
+          <w:szCs w:val="26"/>
+        </w:rPr>
+        <w:t xml:space="preserve">Experience in </w:t>
+      </w:r>
+      <w:r>
+        <w:rPr>
+          <w:rFonts w:ascii="FreeMono" w:hAnsi="FreeMono"/>
+          <w:bCs/>
+          <w:szCs w:val="26"/>
+        </w:rPr>
+        <w:t>game development</w:t>
+      </w:r>
+      <w:r>
+        <w:rPr>
+          <w:rFonts w:ascii="FreeMono" w:hAnsi="FreeMono"/>
+          <w:bCs/>
+          <w:szCs w:val="26"/>
+        </w:rPr>
+        <w:t xml:space="preserve"> with Unity to develop prototypes (</w:t>
+      </w:r>
+      <w:r>
+        <w:rPr>
+          <w:rFonts w:ascii="FreeMono" w:hAnsi="FreeMono"/>
+          <w:bCs/>
+          <w:i/>
+          <w:iCs/>
+          <w:szCs w:val="26"/>
+        </w:rPr>
+        <w:t xml:space="preserve">See </w:t>
+      </w:r>
+      <w:r>
+        <w:rPr>
+          <w:rFonts w:ascii="FreeMono" w:hAnsi="FreeMono"/>
+          <w:b/>
+          <w:i/>
+          <w:iCs/>
+          <w:szCs w:val="26"/>
+        </w:rPr>
+        <w:t>portfolio</w:t>
+      </w:r>
+      <w:r>
+        <w:rPr>
+          <w:rFonts w:ascii="FreeMono" w:hAnsi="FreeMono"/>
+          <w:bCs/>
+          <w:szCs w:val="26"/>
+        </w:rPr>
+        <w:t>)</w:t>
       </w:r>
     </w:p>
     <w:p>
@@ -833,22 +926,22 @@
         <w:jc w:val="both"/>
         <w:rPr>
           <w:rFonts w:ascii="FreeMono" w:hAnsi="FreeMono"/>
-          <w:bCs/>
-          <w:szCs w:val="26"/>
-        </w:rPr>
-      </w:pPr>
-      <w:r>
-        <w:rPr>
-          <w:rFonts w:ascii="FreeMono" w:hAnsi="FreeMono"/>
-          <w:b/>
-          <w:szCs w:val="26"/>
-        </w:rPr>
-        <w:t>Bash</w:t>
-      </w:r>
-      <w:r>
-        <w:rPr>
-          <w:rFonts w:ascii="FreeMono" w:hAnsi="FreeMono"/>
-          <w:bCs/>
+          <w:b/>
+          <w:szCs w:val="26"/>
+        </w:rPr>
+      </w:pPr>
+      <w:r>
+        <w:rPr>
+          <w:rFonts w:ascii="FreeMono" w:hAnsi="FreeMono"/>
+          <w:b/>
+          <w:szCs w:val="26"/>
+        </w:rPr>
+        <w:t>Experienced and knowledgeable on</w:t>
+      </w:r>
+      <w:r>
+        <w:rPr>
+          <w:rFonts w:ascii="FreeMono" w:hAnsi="FreeMono"/>
+          <w:b/>
           <w:szCs w:val="26"/>
         </w:rPr>
         <w:t xml:space="preserve"> </w:t>
@@ -859,339 +952,15 @@
           <w:b/>
           <w:szCs w:val="26"/>
         </w:rPr>
-        <w:t>script</w:t>
-      </w:r>
-      <w:r>
-        <w:rPr>
-          <w:rFonts w:ascii="FreeMono" w:hAnsi="FreeMono"/>
-          <w:bCs/>
-          <w:szCs w:val="26"/>
-        </w:rPr>
-        <w:t xml:space="preserve"> </w:t>
-      </w:r>
-      <w:r>
-        <w:rPr>
-          <w:rFonts w:ascii="FreeMono" w:hAnsi="FreeMono"/>
-          <w:bCs/>
-          <w:szCs w:val="26"/>
-        </w:rPr>
-        <w:t>–</w:t>
-      </w:r>
-      <w:r>
-        <w:rPr>
-          <w:rFonts w:ascii="FreeMono" w:hAnsi="FreeMono"/>
-          <w:bCs/>
-          <w:szCs w:val="26"/>
-        </w:rPr>
-        <w:t xml:space="preserve"> E</w:t>
-      </w:r>
-      <w:r>
-        <w:rPr>
-          <w:rFonts w:ascii="FreeMono" w:hAnsi="FreeMono"/>
-          <w:bCs/>
-          <w:szCs w:val="26"/>
-        </w:rPr>
-        <w:t>xperience and knowledge from study at University</w:t>
-      </w:r>
-    </w:p>
-    <w:p>
-      <w:pPr>
-        <w:pStyle w:val="Standard"/>
-        <w:numPr>
-          <w:ilvl w:val="0"/>
-          <w:numId w:val="4"/>
-        </w:numPr>
-        <w:jc w:val="both"/>
-        <w:rPr>
-          <w:rFonts w:ascii="FreeMono" w:hAnsi="FreeMono"/>
-          <w:bCs/>
-          <w:szCs w:val="26"/>
-        </w:rPr>
-      </w:pPr>
-      <w:r>
-        <w:rPr>
-          <w:rFonts w:ascii="FreeMono" w:hAnsi="FreeMono"/>
-          <w:b/>
-          <w:szCs w:val="26"/>
-        </w:rPr>
-        <w:t>Ruby</w:t>
-      </w:r>
-      <w:r>
-        <w:rPr>
-          <w:rFonts w:ascii="FreeMono" w:hAnsi="FreeMono"/>
-          <w:bCs/>
-          <w:szCs w:val="26"/>
-        </w:rPr>
-        <w:t xml:space="preserve"> –</w:t>
-      </w:r>
-      <w:r>
-        <w:rPr>
-          <w:rFonts w:ascii="FreeMono" w:hAnsi="FreeMono"/>
-          <w:bCs/>
-          <w:szCs w:val="26"/>
-        </w:rPr>
-        <w:t xml:space="preserve"> E</w:t>
-      </w:r>
-      <w:r>
-        <w:rPr>
-          <w:rFonts w:ascii="FreeMono" w:hAnsi="FreeMono"/>
-          <w:bCs/>
-          <w:szCs w:val="26"/>
-        </w:rPr>
-        <w:t>xperience using Ruby</w:t>
-      </w:r>
-    </w:p>
-    <w:p>
-      <w:pPr>
-        <w:pStyle w:val="Standard"/>
-        <w:numPr>
-          <w:ilvl w:val="0"/>
-          <w:numId w:val="4"/>
-        </w:numPr>
-        <w:jc w:val="both"/>
-        <w:rPr>
-          <w:rFonts w:ascii="FreeMono" w:hAnsi="FreeMono"/>
-          <w:bCs/>
-          <w:szCs w:val="26"/>
-        </w:rPr>
-      </w:pPr>
-      <w:r>
-        <w:rPr>
-          <w:rFonts w:ascii="FreeMono" w:hAnsi="FreeMono"/>
-          <w:b/>
-          <w:szCs w:val="26"/>
-        </w:rPr>
-        <w:t>Python</w:t>
-      </w:r>
-      <w:r>
-        <w:rPr>
-          <w:rFonts w:ascii="FreeMono" w:hAnsi="FreeMono"/>
-          <w:bCs/>
-          <w:szCs w:val="26"/>
-        </w:rPr>
-        <w:t xml:space="preserve"> – </w:t>
-      </w:r>
-      <w:r>
-        <w:rPr>
-          <w:rFonts w:ascii="FreeMono" w:hAnsi="FreeMono"/>
-          <w:bCs/>
-          <w:szCs w:val="26"/>
-        </w:rPr>
-        <w:t>Experience with</w:t>
-      </w:r>
-      <w:r>
-        <w:rPr>
-          <w:rFonts w:ascii="FreeMono" w:hAnsi="FreeMono"/>
-          <w:bCs/>
-          <w:szCs w:val="26"/>
-        </w:rPr>
-        <w:t xml:space="preserve"> Python using</w:t>
-      </w:r>
-      <w:r>
-        <w:rPr>
-          <w:rFonts w:ascii="FreeMono" w:hAnsi="FreeMono"/>
-          <w:bCs/>
-          <w:szCs w:val="26"/>
-        </w:rPr>
-        <w:t xml:space="preserve"> Sci-kit </w:t>
-      </w:r>
-      <w:r>
-        <w:rPr>
-          <w:rFonts w:ascii="FreeMono" w:hAnsi="FreeMono"/>
-          <w:bCs/>
-          <w:szCs w:val="26"/>
-        </w:rPr>
-        <w:t>L</w:t>
-      </w:r>
-      <w:r>
-        <w:rPr>
-          <w:rFonts w:ascii="FreeMono" w:hAnsi="FreeMono"/>
-          <w:bCs/>
-          <w:szCs w:val="26"/>
-        </w:rPr>
-        <w:t xml:space="preserve">earn </w:t>
-      </w:r>
-      <w:r>
-        <w:rPr>
-          <w:rFonts w:ascii="FreeMono" w:hAnsi="FreeMono"/>
-          <w:bCs/>
-          <w:szCs w:val="26"/>
-        </w:rPr>
-        <w:t xml:space="preserve">and Panda for </w:t>
-      </w:r>
-      <w:r>
-        <w:rPr>
-          <w:rFonts w:ascii="FreeMono" w:hAnsi="FreeMono"/>
-          <w:bCs/>
-          <w:szCs w:val="26"/>
-        </w:rPr>
-        <w:t>Data Modelling</w:t>
-      </w:r>
-    </w:p>
-    <w:p>
-      <w:pPr>
-        <w:pStyle w:val="Standard"/>
-        <w:numPr>
-          <w:ilvl w:val="0"/>
-          <w:numId w:val="4"/>
-        </w:numPr>
-        <w:jc w:val="both"/>
-        <w:rPr>
-          <w:rFonts w:ascii="FreeMono" w:hAnsi="FreeMono"/>
-          <w:bCs/>
-          <w:szCs w:val="26"/>
-        </w:rPr>
-      </w:pPr>
-      <w:r>
-        <w:rPr>
-          <w:rFonts w:ascii="FreeMono" w:hAnsi="FreeMono"/>
-          <w:b/>
-          <w:szCs w:val="26"/>
-        </w:rPr>
-        <w:t>C#</w:t>
-      </w:r>
-      <w:r>
-        <w:rPr>
-          <w:rFonts w:ascii="FreeMono" w:hAnsi="FreeMono"/>
-          <w:b/>
-          <w:szCs w:val="26"/>
-        </w:rPr>
-        <w:t xml:space="preserve"> </w:t>
-      </w:r>
-      <w:r>
-        <w:rPr>
-          <w:rFonts w:ascii="FreeMono" w:hAnsi="FreeMono"/>
-          <w:bCs/>
-          <w:szCs w:val="26"/>
-        </w:rPr>
-        <w:t>-</w:t>
-      </w:r>
-      <w:r>
-        <w:rPr>
-          <w:rFonts w:ascii="FreeMono" w:hAnsi="FreeMono"/>
-          <w:b/>
-          <w:szCs w:val="26"/>
-        </w:rPr>
-        <w:t xml:space="preserve"> </w:t>
-      </w:r>
-      <w:r>
-        <w:rPr>
-          <w:rFonts w:ascii="FreeMono" w:hAnsi="FreeMono"/>
-          <w:bCs/>
-          <w:szCs w:val="26"/>
-        </w:rPr>
-        <w:t>Experience</w:t>
-      </w:r>
-      <w:r>
-        <w:rPr>
-          <w:rFonts w:ascii="FreeMono" w:hAnsi="FreeMono"/>
-          <w:bCs/>
-          <w:szCs w:val="26"/>
-        </w:rPr>
-        <w:t xml:space="preserve"> </w:t>
-      </w:r>
-      <w:r>
-        <w:rPr>
-          <w:rFonts w:ascii="FreeMono" w:hAnsi="FreeMono"/>
-          <w:bCs/>
-          <w:szCs w:val="26"/>
-        </w:rPr>
-        <w:t xml:space="preserve">in </w:t>
-      </w:r>
-      <w:r>
-        <w:rPr>
-          <w:rFonts w:ascii="FreeMono" w:hAnsi="FreeMono"/>
-          <w:bCs/>
-          <w:szCs w:val="26"/>
-        </w:rPr>
-        <w:t>game development</w:t>
-      </w:r>
-      <w:r>
-        <w:rPr>
-          <w:rFonts w:ascii="FreeMono" w:hAnsi="FreeMono"/>
-          <w:bCs/>
-          <w:szCs w:val="26"/>
-        </w:rPr>
-        <w:t xml:space="preserve"> with </w:t>
-      </w:r>
-      <w:r>
-        <w:rPr>
-          <w:rFonts w:ascii="FreeMono" w:hAnsi="FreeMono"/>
-          <w:bCs/>
-          <w:szCs w:val="26"/>
-        </w:rPr>
-        <w:t xml:space="preserve">a </w:t>
-      </w:r>
-      <w:r>
-        <w:rPr>
-          <w:rFonts w:ascii="FreeMono" w:hAnsi="FreeMono"/>
-          <w:bCs/>
-          <w:szCs w:val="26"/>
-        </w:rPr>
-        <w:t>Game Engine</w:t>
-      </w:r>
-      <w:r>
-        <w:rPr>
-          <w:rFonts w:ascii="FreeMono" w:hAnsi="FreeMono"/>
-          <w:bCs/>
-          <w:szCs w:val="26"/>
-        </w:rPr>
-        <w:t>; Unity</w:t>
-      </w:r>
-    </w:p>
-    <w:p>
-      <w:pPr>
-        <w:pStyle w:val="Standard"/>
-        <w:numPr>
-          <w:ilvl w:val="0"/>
-          <w:numId w:val="4"/>
-        </w:numPr>
-        <w:jc w:val="both"/>
-        <w:rPr>
-          <w:rFonts w:ascii="FreeMono" w:hAnsi="FreeMono"/>
-          <w:b/>
-          <w:szCs w:val="26"/>
-        </w:rPr>
-      </w:pPr>
-      <w:r>
-        <w:rPr>
-          <w:rFonts w:ascii="FreeMono" w:hAnsi="FreeMono"/>
-          <w:b/>
-          <w:szCs w:val="26"/>
-        </w:rPr>
-        <w:t xml:space="preserve">Knowledge </w:t>
-      </w:r>
-      <w:r>
-        <w:rPr>
-          <w:rFonts w:ascii="FreeMono" w:hAnsi="FreeMono"/>
-          <w:b/>
-          <w:szCs w:val="26"/>
-        </w:rPr>
-        <w:t xml:space="preserve">of </w:t>
-      </w:r>
-      <w:r>
-        <w:rPr>
-          <w:rFonts w:ascii="FreeMono" w:hAnsi="FreeMono"/>
-          <w:b/>
-          <w:szCs w:val="26"/>
-        </w:rPr>
-        <w:t>Linux Operating System</w:t>
-      </w:r>
-      <w:r>
-        <w:rPr>
-          <w:rFonts w:ascii="FreeMono" w:hAnsi="FreeMono"/>
-          <w:b/>
-          <w:szCs w:val="26"/>
-        </w:rPr>
-        <w:t>, LaTeX, MATLAB</w:t>
-      </w:r>
-      <w:r>
-        <w:rPr>
-          <w:rFonts w:ascii="FreeMono" w:hAnsi="FreeMono"/>
-          <w:b/>
-          <w:szCs w:val="26"/>
-        </w:rPr>
-        <w:t>, SQL</w:t>
+        <w:t>R</w:t>
+      </w:r>
+      <w:r>
+        <w:rPr>
+          <w:rFonts w:ascii="FreeMono" w:hAnsi="FreeMono"/>
+          <w:b/>
+          <w:szCs w:val="26"/>
+        </w:rPr>
+        <w:t>PG Maker/Ruby, RenPy/Python, Inkle, and games for education</w:t>
       </w:r>
     </w:p>
     <w:p>
@@ -1231,130 +1000,146 @@
       <w:r>
         <w:rPr>
           <w:rFonts w:ascii="FreeMono" w:hAnsi="FreeMono"/>
-          <w:bCs/>
-          <w:szCs w:val="26"/>
-        </w:rPr>
-        <w:t>Worked</w:t>
-      </w:r>
-      <w:r>
-        <w:rPr>
-          <w:rFonts w:ascii="FreeMono" w:hAnsi="FreeMono"/>
-          <w:bCs/>
-          <w:szCs w:val="26"/>
-        </w:rPr>
-        <w:t xml:space="preserve"> in</w:t>
-      </w:r>
-      <w:r>
-        <w:rPr>
-          <w:rFonts w:ascii="FreeMono" w:hAnsi="FreeMono"/>
-          <w:bCs/>
-          <w:szCs w:val="26"/>
-        </w:rPr>
-        <w:t xml:space="preserve"> </w:t>
-      </w:r>
-      <w:r>
-        <w:rPr>
-          <w:rFonts w:ascii="FreeMono" w:hAnsi="FreeMono"/>
-          <w:b/>
-          <w:szCs w:val="26"/>
-        </w:rPr>
-        <w:t>software engineering group project</w:t>
-      </w:r>
-      <w:r>
-        <w:rPr>
-          <w:rFonts w:ascii="FreeMono" w:hAnsi="FreeMono"/>
-          <w:b/>
-          <w:szCs w:val="26"/>
-        </w:rPr>
-        <w:t>s</w:t>
-      </w:r>
-      <w:r>
-        <w:rPr>
-          <w:rFonts w:ascii="FreeMono" w:hAnsi="FreeMono"/>
-          <w:bCs/>
-          <w:szCs w:val="26"/>
-        </w:rPr>
-        <w:t xml:space="preserve"> </w:t>
-      </w:r>
-      <w:r>
-        <w:rPr>
-          <w:rFonts w:ascii="FreeMono" w:hAnsi="FreeMono"/>
-          <w:bCs/>
-          <w:szCs w:val="26"/>
-        </w:rPr>
-        <w:t>at</w:t>
-      </w:r>
-      <w:r>
-        <w:rPr>
-          <w:rFonts w:ascii="FreeMono" w:hAnsi="FreeMono"/>
-          <w:bCs/>
-          <w:szCs w:val="26"/>
-        </w:rPr>
-        <w:t xml:space="preserve"> </w:t>
-      </w:r>
-      <w:r>
-        <w:rPr>
-          <w:rFonts w:ascii="FreeMono" w:hAnsi="FreeMono"/>
-          <w:bCs/>
-          <w:szCs w:val="26"/>
-        </w:rPr>
-        <w:t>U</w:t>
-      </w:r>
-      <w:r>
-        <w:rPr>
-          <w:rFonts w:ascii="FreeMono" w:hAnsi="FreeMono"/>
-          <w:bCs/>
-          <w:szCs w:val="26"/>
-        </w:rPr>
-        <w:t>ni</w:t>
-      </w:r>
-      <w:r>
-        <w:rPr>
-          <w:rFonts w:ascii="FreeMono" w:hAnsi="FreeMono"/>
-          <w:bCs/>
-          <w:szCs w:val="26"/>
-        </w:rPr>
-        <w:t>versity</w:t>
-      </w:r>
-      <w:r>
-        <w:rPr>
-          <w:rFonts w:ascii="FreeMono" w:hAnsi="FreeMono"/>
-          <w:bCs/>
-          <w:szCs w:val="26"/>
-        </w:rPr>
-        <w:t xml:space="preserve"> using </w:t>
-      </w:r>
-      <w:r>
-        <w:rPr>
-          <w:rFonts w:ascii="FreeMono" w:hAnsi="FreeMono"/>
-          <w:b/>
-          <w:szCs w:val="26"/>
-        </w:rPr>
-        <w:t>Agile</w:t>
-      </w:r>
-      <w:r>
-        <w:rPr>
-          <w:rFonts w:ascii="FreeMono" w:hAnsi="FreeMono"/>
-          <w:bCs/>
-          <w:szCs w:val="26"/>
-        </w:rPr>
-        <w:t xml:space="preserve"> </w:t>
-      </w:r>
-      <w:r>
-        <w:rPr>
-          <w:rFonts w:ascii="FreeMono" w:hAnsi="FreeMono"/>
-          <w:b/>
-          <w:szCs w:val="26"/>
-        </w:rPr>
-        <w:t>framework</w:t>
-      </w:r>
-      <w:r>
-        <w:rPr>
-          <w:rFonts w:ascii="FreeMono" w:hAnsi="FreeMono"/>
-          <w:bCs/>
-          <w:szCs w:val="26"/>
-        </w:rPr>
-        <w:t>.</w:t>
+          <w:b/>
+          <w:szCs w:val="26"/>
+        </w:rPr>
+        <w:t>Lead and collaborated with a team to deliver a working product for an end-user</w:t>
+      </w:r>
+      <w:r>
+        <w:rPr>
+          <w:rFonts w:ascii="FreeMono" w:hAnsi="FreeMono"/>
+          <w:bCs/>
+          <w:szCs w:val="26"/>
+        </w:rPr>
+        <w:t xml:space="preserve"> – Worked in a team </w:t>
+      </w:r>
+      <w:r>
+        <w:rPr>
+          <w:rFonts w:ascii="FreeMono" w:hAnsi="FreeMono"/>
+          <w:bCs/>
+          <w:szCs w:val="26"/>
+        </w:rPr>
+        <w:t xml:space="preserve">to </w:t>
+      </w:r>
+      <w:r>
+        <w:rPr>
+          <w:rFonts w:ascii="FreeMono" w:hAnsi="FreeMono"/>
+          <w:bCs/>
+          <w:szCs w:val="26"/>
+        </w:rPr>
+        <w:t xml:space="preserve">design, </w:t>
+      </w:r>
+      <w:r>
+        <w:rPr>
+          <w:rFonts w:ascii="FreeMono" w:hAnsi="FreeMono"/>
+          <w:bCs/>
+          <w:szCs w:val="26"/>
+        </w:rPr>
+        <w:t>model,</w:t>
+      </w:r>
+      <w:r>
+        <w:rPr>
+          <w:rFonts w:ascii="FreeMono" w:hAnsi="FreeMono"/>
+          <w:bCs/>
+          <w:szCs w:val="26"/>
+        </w:rPr>
+        <w:t xml:space="preserve"> and develop a </w:t>
+      </w:r>
+      <w:r>
+        <w:rPr>
+          <w:rFonts w:ascii="FreeMono" w:hAnsi="FreeMono"/>
+          <w:bCs/>
+          <w:szCs w:val="26"/>
+        </w:rPr>
+        <w:t>final product for an end-user.</w:t>
+      </w:r>
+      <w:r>
+        <w:rPr>
+          <w:rFonts w:ascii="FreeMono" w:hAnsi="FreeMono"/>
+          <w:bCs/>
+          <w:szCs w:val="26"/>
+        </w:rPr>
+        <w:t xml:space="preserve"> Meetings were planned </w:t>
+      </w:r>
+      <w:r>
+        <w:rPr>
+          <w:rFonts w:ascii="FreeMono" w:hAnsi="FreeMono"/>
+          <w:bCs/>
+          <w:szCs w:val="26"/>
+        </w:rPr>
+        <w:t>weekly</w:t>
+      </w:r>
+      <w:r>
+        <w:rPr>
+          <w:rFonts w:ascii="FreeMono" w:hAnsi="FreeMono"/>
+          <w:bCs/>
+          <w:szCs w:val="26"/>
+        </w:rPr>
+        <w:t xml:space="preserve"> to keep focus for the team and </w:t>
+      </w:r>
+      <w:r>
+        <w:rPr>
+          <w:rFonts w:ascii="FreeMono" w:hAnsi="FreeMono"/>
+          <w:bCs/>
+          <w:szCs w:val="26"/>
+        </w:rPr>
+        <w:t xml:space="preserve">gain </w:t>
+      </w:r>
+      <w:r>
+        <w:rPr>
+          <w:rFonts w:ascii="FreeMono" w:hAnsi="FreeMono"/>
+          <w:bCs/>
+          <w:szCs w:val="26"/>
+        </w:rPr>
+        <w:t>constant feedback</w:t>
+      </w:r>
+      <w:r>
+        <w:rPr>
+          <w:rFonts w:ascii="FreeMono" w:hAnsi="FreeMono"/>
+          <w:bCs/>
+          <w:szCs w:val="26"/>
+        </w:rPr>
+        <w:t xml:space="preserve"> from the user b</w:t>
+      </w:r>
+      <w:r>
+        <w:rPr>
+          <w:rFonts w:ascii="FreeMono" w:hAnsi="FreeMono"/>
+          <w:bCs/>
+          <w:szCs w:val="26"/>
+        </w:rPr>
+        <w:t xml:space="preserve">etween development cycles. Agile methods were used to keep </w:t>
+      </w:r>
+      <w:r>
+        <w:rPr>
+          <w:rFonts w:ascii="FreeMono" w:hAnsi="FreeMono"/>
+          <w:bCs/>
+          <w:szCs w:val="26"/>
+        </w:rPr>
+        <w:t>progress</w:t>
+      </w:r>
+      <w:r>
+        <w:rPr>
+          <w:rFonts w:ascii="FreeMono" w:hAnsi="FreeMono"/>
+          <w:bCs/>
+          <w:szCs w:val="26"/>
+        </w:rPr>
+        <w:t xml:space="preserve"> consistent and to ensure deadlines were met.</w:t>
+      </w:r>
+      <w:r>
+        <w:rPr>
+          <w:rFonts w:ascii="FreeMono" w:hAnsi="FreeMono"/>
+          <w:bCs/>
+          <w:szCs w:val="26"/>
+        </w:rPr>
+        <w:t xml:space="preserve"> Documentation</w:t>
+      </w:r>
+      <w:r>
+        <w:rPr>
+          <w:rFonts w:ascii="FreeMono" w:hAnsi="FreeMono"/>
+          <w:bCs/>
+          <w:szCs w:val="26"/>
+        </w:rPr>
+        <w:t xml:space="preserve"> was carried out to present to stakeholders.</w:t>
       </w:r>
     </w:p>
     <w:p>
@@ -1377,23 +1162,15 @@
           <w:b/>
           <w:szCs w:val="26"/>
         </w:rPr>
-        <w:t>O</w:t>
-      </w:r>
-      <w:r>
-        <w:rPr>
-          <w:rFonts w:ascii="FreeMono" w:hAnsi="FreeMono"/>
-          <w:b/>
-          <w:szCs w:val="26"/>
-        </w:rPr>
-        <w:t xml:space="preserve">rganised </w:t>
-      </w:r>
-      <w:r>
-        <w:rPr>
-          <w:rFonts w:ascii="FreeMono" w:hAnsi="FreeMono"/>
-          <w:b/>
-          <w:szCs w:val="26"/>
-        </w:rPr>
-        <w:t>review meetings</w:t>
+        <w:t>Skilled in planning presentations and presenting to end-users with a team</w:t>
+      </w:r>
+      <w:r>
+        <w:rPr>
+          <w:rFonts w:ascii="FreeMono" w:hAnsi="FreeMono"/>
+          <w:b/>
+          <w:szCs w:val="26"/>
+        </w:rPr>
+        <w:t xml:space="preserve"> -</w:t>
       </w:r>
       <w:r>
         <w:rPr>
@@ -1409,47 +1186,15 @@
           <w:bCs/>
           <w:szCs w:val="26"/>
         </w:rPr>
-        <w:t xml:space="preserve">and </w:t>
-      </w:r>
-      <w:r>
-        <w:rPr>
-          <w:rFonts w:ascii="FreeMono" w:hAnsi="FreeMono"/>
-          <w:b/>
-          <w:szCs w:val="26"/>
-        </w:rPr>
-        <w:t>planned presentations</w:t>
-      </w:r>
-      <w:r>
-        <w:rPr>
-          <w:rFonts w:ascii="FreeMono" w:hAnsi="FreeMono"/>
-          <w:bCs/>
-          <w:szCs w:val="26"/>
-        </w:rPr>
-        <w:t xml:space="preserve"> for stand-in clients with a team. Also have experience as a </w:t>
-      </w:r>
-      <w:r>
-        <w:rPr>
-          <w:rFonts w:ascii="FreeMono" w:hAnsi="FreeMono"/>
-          <w:b/>
-          <w:szCs w:val="26"/>
-        </w:rPr>
-        <w:t>confident speaker</w:t>
-      </w:r>
-      <w:r>
-        <w:rPr>
-          <w:rFonts w:ascii="FreeMono" w:hAnsi="FreeMono"/>
-          <w:bCs/>
-          <w:szCs w:val="26"/>
-        </w:rPr>
-        <w:t xml:space="preserve"> in </w:t>
-      </w:r>
-      <w:r>
-        <w:rPr>
-          <w:rFonts w:ascii="FreeMono" w:hAnsi="FreeMono"/>
-          <w:b/>
-          <w:szCs w:val="26"/>
-        </w:rPr>
-        <w:t>presenting pitches</w:t>
+        <w:t xml:space="preserve">Presented with a team in-front of stakeholders </w:t>
+      </w:r>
+      <w:r>
+        <w:rPr>
+          <w:rFonts w:ascii="FreeMono" w:hAnsi="FreeMono"/>
+          <w:bCs/>
+          <w:szCs w:val="26"/>
+        </w:rPr>
+        <w:t>displaying the final product and development process</w:t>
       </w:r>
       <w:r>
         <w:rPr>
@@ -1477,63 +1222,23 @@
       <w:r>
         <w:rPr>
           <w:rFonts w:ascii="FreeMono" w:hAnsi="FreeMono"/>
-          <w:bCs/>
-          <w:szCs w:val="26"/>
-        </w:rPr>
-        <w:t xml:space="preserve">Experience in </w:t>
-      </w:r>
-      <w:r>
-        <w:rPr>
-          <w:rFonts w:ascii="FreeMono" w:hAnsi="FreeMono"/>
-          <w:b/>
-          <w:szCs w:val="26"/>
-        </w:rPr>
-        <w:t>media and branding</w:t>
-      </w:r>
-      <w:r>
-        <w:rPr>
-          <w:rFonts w:ascii="FreeMono" w:hAnsi="FreeMono"/>
-          <w:bCs/>
-          <w:szCs w:val="26"/>
-        </w:rPr>
-        <w:t>,</w:t>
-      </w:r>
-      <w:r>
-        <w:rPr>
-          <w:rFonts w:ascii="FreeMono" w:hAnsi="FreeMono"/>
-          <w:bCs/>
-          <w:szCs w:val="26"/>
-        </w:rPr>
-        <w:t xml:space="preserve"> desig</w:t>
-      </w:r>
-      <w:r>
-        <w:rPr>
-          <w:rFonts w:ascii="FreeMono" w:hAnsi="FreeMono"/>
-          <w:bCs/>
-          <w:szCs w:val="26"/>
-        </w:rPr>
-        <w:t>ned</w:t>
-      </w:r>
-      <w:r>
-        <w:rPr>
-          <w:rFonts w:ascii="FreeMono" w:hAnsi="FreeMono"/>
-          <w:bCs/>
-          <w:szCs w:val="26"/>
-        </w:rPr>
-        <w:t xml:space="preserve"> posters </w:t>
-      </w:r>
-      <w:r>
-        <w:rPr>
-          <w:rFonts w:ascii="FreeMono" w:hAnsi="FreeMono"/>
-          <w:bCs/>
-          <w:szCs w:val="26"/>
-        </w:rPr>
-        <w:t>for a Gaming</w:t>
-      </w:r>
-      <w:r>
-        <w:rPr>
-          <w:rFonts w:ascii="FreeMono" w:hAnsi="FreeMono"/>
-          <w:bCs/>
+          <w:b/>
+          <w:szCs w:val="26"/>
+        </w:rPr>
+        <w:t>Highly Competitive and disciplined</w:t>
+      </w:r>
+      <w:r>
+        <w:rPr>
+          <w:rFonts w:ascii="FreeMono" w:hAnsi="FreeMono"/>
+          <w:b/>
+          <w:szCs w:val="26"/>
+        </w:rPr>
+        <w:t xml:space="preserve"> -</w:t>
+      </w:r>
+      <w:r>
+        <w:rPr>
+          <w:rFonts w:ascii="FreeMono" w:hAnsi="FreeMono"/>
+          <w:b/>
           <w:szCs w:val="26"/>
         </w:rPr>
         <w:t xml:space="preserve"> </w:t>
@@ -1544,71 +1249,89 @@
           <w:bCs/>
           <w:szCs w:val="26"/>
         </w:rPr>
-        <w:t>S</w:t>
-      </w:r>
-      <w:r>
-        <w:rPr>
-          <w:rFonts w:ascii="FreeMono" w:hAnsi="FreeMono"/>
-          <w:bCs/>
-          <w:szCs w:val="26"/>
-        </w:rPr>
-        <w:t>ociety</w:t>
-      </w:r>
-      <w:r>
-        <w:rPr>
-          <w:rFonts w:ascii="FreeMono" w:hAnsi="FreeMono"/>
-          <w:bCs/>
-          <w:szCs w:val="26"/>
-        </w:rPr>
-        <w:t>,</w:t>
-      </w:r>
-      <w:r>
-        <w:rPr>
-          <w:rFonts w:ascii="FreeMono" w:hAnsi="FreeMono"/>
-          <w:bCs/>
-          <w:szCs w:val="26"/>
-        </w:rPr>
-        <w:t xml:space="preserve"> helped coordinate</w:t>
-      </w:r>
-      <w:r>
-        <w:rPr>
-          <w:rFonts w:ascii="FreeMono" w:hAnsi="FreeMono"/>
-          <w:bCs/>
-          <w:szCs w:val="26"/>
-        </w:rPr>
-        <w:t xml:space="preserve"> teams competing in tournaments</w:t>
-      </w:r>
-      <w:r>
-        <w:rPr>
-          <w:rFonts w:ascii="FreeMono" w:hAnsi="FreeMono"/>
-          <w:bCs/>
-          <w:szCs w:val="26"/>
-        </w:rPr>
-        <w:t xml:space="preserve"> and </w:t>
-      </w:r>
-      <w:r>
-        <w:rPr>
-          <w:rFonts w:ascii="FreeMono" w:hAnsi="FreeMono"/>
-          <w:bCs/>
-          <w:szCs w:val="26"/>
-        </w:rPr>
-        <w:t xml:space="preserve">assisted in </w:t>
-      </w:r>
-      <w:r>
-        <w:rPr>
-          <w:rFonts w:ascii="FreeMono" w:hAnsi="FreeMono"/>
-          <w:b/>
-          <w:szCs w:val="26"/>
-        </w:rPr>
-        <w:t>organising LAN</w:t>
-      </w:r>
-      <w:r>
-        <w:rPr>
-          <w:rFonts w:ascii="FreeMono" w:hAnsi="FreeMono"/>
-          <w:b/>
-          <w:szCs w:val="26"/>
-        </w:rPr>
-        <w:t xml:space="preserve"> events</w:t>
+        <w:t>Competed</w:t>
+      </w:r>
+      <w:r>
+        <w:rPr>
+          <w:rFonts w:ascii="FreeMono" w:hAnsi="FreeMono"/>
+          <w:b/>
+          <w:szCs w:val="26"/>
+        </w:rPr>
+        <w:t xml:space="preserve"> </w:t>
+      </w:r>
+      <w:r>
+        <w:rPr>
+          <w:rFonts w:ascii="FreeMono" w:hAnsi="FreeMono"/>
+          <w:bCs/>
+          <w:szCs w:val="26"/>
+        </w:rPr>
+        <w:t>in</w:t>
+      </w:r>
+      <w:r>
+        <w:rPr>
+          <w:rFonts w:ascii="FreeMono" w:hAnsi="FreeMono"/>
+          <w:bCs/>
+          <w:szCs w:val="26"/>
+        </w:rPr>
+        <w:t xml:space="preserve"> many competitions in Volleyball and Online Gaming</w:t>
+      </w:r>
+      <w:r>
+        <w:rPr>
+          <w:rFonts w:ascii="FreeMono" w:hAnsi="FreeMono"/>
+          <w:bCs/>
+          <w:szCs w:val="26"/>
+        </w:rPr>
+        <w:t xml:space="preserve"> (</w:t>
+      </w:r>
+      <w:r>
+        <w:rPr>
+          <w:rFonts w:ascii="FreeMono" w:hAnsi="FreeMono"/>
+          <w:bCs/>
+          <w:i/>
+          <w:iCs/>
+          <w:szCs w:val="26"/>
+        </w:rPr>
+        <w:t>LoL, CSGO, SSBU, Dota 2</w:t>
+      </w:r>
+      <w:r>
+        <w:rPr>
+          <w:rFonts w:ascii="FreeMono" w:hAnsi="FreeMono"/>
+          <w:bCs/>
+          <w:szCs w:val="26"/>
+        </w:rPr>
+        <w:t>)</w:t>
+      </w:r>
+      <w:r>
+        <w:rPr>
+          <w:rFonts w:ascii="FreeMono" w:hAnsi="FreeMono"/>
+          <w:bCs/>
+          <w:szCs w:val="26"/>
+        </w:rPr>
+        <w:t xml:space="preserve"> with scheduled practice and training every week and frequent matches occurring throughout the</w:t>
+      </w:r>
+      <w:r>
+        <w:rPr>
+          <w:rFonts w:ascii="FreeMono" w:hAnsi="FreeMono"/>
+          <w:bCs/>
+          <w:szCs w:val="26"/>
+        </w:rPr>
+        <w:t xml:space="preserve"> </w:t>
+      </w:r>
+      <w:r>
+        <w:rPr>
+          <w:rFonts w:ascii="FreeMono" w:hAnsi="FreeMono"/>
+          <w:bCs/>
+          <w:szCs w:val="26"/>
+        </w:rPr>
+        <w:t>U</w:t>
+      </w:r>
+      <w:r>
+        <w:rPr>
+          <w:rFonts w:ascii="FreeMono" w:hAnsi="FreeMono"/>
+          <w:bCs/>
+          <w:szCs w:val="26"/>
+        </w:rPr>
+        <w:t>niversity semester</w:t>
       </w:r>
       <w:r>
         <w:rPr>
@@ -1639,71 +1362,15 @@
           <w:b/>
           <w:szCs w:val="26"/>
         </w:rPr>
-        <w:t>Competed</w:t>
-      </w:r>
-      <w:r>
-        <w:rPr>
-          <w:rFonts w:ascii="FreeMono" w:hAnsi="FreeMono"/>
-          <w:bCs/>
-          <w:szCs w:val="26"/>
-        </w:rPr>
-        <w:t xml:space="preserve"> in</w:t>
-      </w:r>
-      <w:r>
-        <w:rPr>
-          <w:rFonts w:ascii="FreeMono" w:hAnsi="FreeMono"/>
-          <w:bCs/>
-          <w:szCs w:val="26"/>
-        </w:rPr>
-        <w:t xml:space="preserve"> </w:t>
-      </w:r>
-      <w:r>
-        <w:rPr>
-          <w:rFonts w:ascii="FreeMono" w:hAnsi="FreeMono"/>
-          <w:b/>
-          <w:szCs w:val="26"/>
-        </w:rPr>
-        <w:t>competitive tournaments</w:t>
-      </w:r>
-      <w:r>
-        <w:rPr>
-          <w:rFonts w:ascii="FreeMono" w:hAnsi="FreeMono"/>
-          <w:bCs/>
-          <w:szCs w:val="26"/>
-        </w:rPr>
-        <w:t xml:space="preserve"> </w:t>
-      </w:r>
-      <w:r>
-        <w:rPr>
-          <w:rFonts w:ascii="FreeMono" w:hAnsi="FreeMono"/>
-          <w:bCs/>
-          <w:szCs w:val="26"/>
-        </w:rPr>
-        <w:t xml:space="preserve">during </w:t>
-      </w:r>
-      <w:r>
-        <w:rPr>
-          <w:rFonts w:ascii="FreeMono" w:hAnsi="FreeMono"/>
-          <w:bCs/>
-          <w:szCs w:val="26"/>
-        </w:rPr>
-        <w:t>U</w:t>
-      </w:r>
-      <w:r>
-        <w:rPr>
-          <w:rFonts w:ascii="FreeMono" w:hAnsi="FreeMono"/>
-          <w:bCs/>
-          <w:szCs w:val="26"/>
-        </w:rPr>
-        <w:t>niversity semester</w:t>
-      </w:r>
-      <w:r>
-        <w:rPr>
-          <w:rFonts w:ascii="FreeMono" w:hAnsi="FreeMono"/>
-          <w:bCs/>
-          <w:szCs w:val="26"/>
-        </w:rPr>
-        <w:t>.</w:t>
+        <w:t xml:space="preserve">Organisational and management skills – </w:t>
+      </w:r>
+      <w:r>
+        <w:rPr>
+          <w:rFonts w:ascii="FreeMono" w:hAnsi="FreeMono"/>
+          <w:bCs/>
+          <w:szCs w:val="26"/>
+        </w:rPr>
+        <w:t>Managed teams competing in online games, sorting issues between rosters and solving issues from players and tournament administrators.</w:t>
       </w:r>
     </w:p>
     <w:p>
@@ -1726,63 +1393,55 @@
           <w:b/>
           <w:szCs w:val="26"/>
         </w:rPr>
-        <w:t>Confident</w:t>
-      </w:r>
-      <w:r>
-        <w:rPr>
-          <w:rFonts w:ascii="FreeMono" w:hAnsi="FreeMono"/>
-          <w:bCs/>
-          <w:szCs w:val="26"/>
-        </w:rPr>
-        <w:t xml:space="preserve"> and </w:t>
-      </w:r>
-      <w:r>
-        <w:rPr>
-          <w:rFonts w:ascii="FreeMono" w:hAnsi="FreeMono"/>
-          <w:b/>
-          <w:szCs w:val="26"/>
-        </w:rPr>
-        <w:t>efficient</w:t>
-      </w:r>
-      <w:r>
-        <w:rPr>
-          <w:rFonts w:ascii="FreeMono" w:hAnsi="FreeMono"/>
-          <w:bCs/>
-          <w:szCs w:val="26"/>
-        </w:rPr>
-        <w:t xml:space="preserve"> at using </w:t>
-      </w:r>
-      <w:r>
-        <w:rPr>
-          <w:rFonts w:ascii="FreeMono" w:hAnsi="FreeMono"/>
-          <w:b/>
-          <w:szCs w:val="26"/>
-        </w:rPr>
-        <w:t>Microsoft Office</w:t>
-      </w:r>
-      <w:r>
-        <w:rPr>
-          <w:rFonts w:ascii="FreeMono" w:hAnsi="FreeMono"/>
-          <w:bCs/>
-          <w:szCs w:val="26"/>
-        </w:rPr>
-        <w:t xml:space="preserve"> (Word, Excel, PowerPoint, Skype) and </w:t>
-      </w:r>
-      <w:r>
-        <w:rPr>
-          <w:rFonts w:ascii="FreeMono" w:hAnsi="FreeMono"/>
-          <w:b/>
-          <w:szCs w:val="26"/>
-        </w:rPr>
-        <w:t>Google tools</w:t>
-      </w:r>
-      <w:r>
-        <w:rPr>
-          <w:rFonts w:ascii="FreeMono" w:hAnsi="FreeMono"/>
-          <w:bCs/>
-          <w:szCs w:val="26"/>
-        </w:rPr>
-        <w:t xml:space="preserve"> (Docs, Sheets, Drive, Form).</w:t>
+        <w:t>Experience in media and branding</w:t>
+      </w:r>
+      <w:r>
+        <w:rPr>
+          <w:rFonts w:ascii="FreeMono" w:hAnsi="FreeMono"/>
+          <w:b/>
+          <w:szCs w:val="26"/>
+        </w:rPr>
+        <w:t xml:space="preserve"> - </w:t>
+      </w:r>
+      <w:r>
+        <w:rPr>
+          <w:rFonts w:ascii="FreeMono" w:hAnsi="FreeMono"/>
+          <w:bCs/>
+          <w:szCs w:val="26"/>
+        </w:rPr>
+        <w:t>D</w:t>
+      </w:r>
+      <w:r>
+        <w:rPr>
+          <w:rFonts w:ascii="FreeMono" w:hAnsi="FreeMono"/>
+          <w:bCs/>
+          <w:szCs w:val="26"/>
+        </w:rPr>
+        <w:t>esig</w:t>
+      </w:r>
+      <w:r>
+        <w:rPr>
+          <w:rFonts w:ascii="FreeMono" w:hAnsi="FreeMono"/>
+          <w:bCs/>
+          <w:szCs w:val="26"/>
+        </w:rPr>
+        <w:t>ned</w:t>
+      </w:r>
+      <w:r>
+        <w:rPr>
+          <w:rFonts w:ascii="FreeMono" w:hAnsi="FreeMono"/>
+          <w:bCs/>
+          <w:szCs w:val="26"/>
+        </w:rPr>
+        <w:t xml:space="preserve"> posters </w:t>
+      </w:r>
+      <w:r>
+        <w:rPr>
+          <w:rFonts w:ascii="FreeMono" w:hAnsi="FreeMono"/>
+          <w:bCs/>
+          <w:szCs w:val="26"/>
+        </w:rPr>
+        <w:t>for advertising the Gaming</w:t>
       </w:r>
       <w:r>
         <w:rPr>
@@ -1798,47 +1457,47 @@
           <w:bCs/>
           <w:szCs w:val="26"/>
         </w:rPr>
-        <w:t xml:space="preserve">Capable </w:t>
-      </w:r>
-      <w:r>
-        <w:rPr>
-          <w:rFonts w:ascii="FreeMono" w:hAnsi="FreeMono"/>
-          <w:bCs/>
-          <w:szCs w:val="26"/>
-        </w:rPr>
-        <w:t>of</w:t>
-      </w:r>
-      <w:r>
-        <w:rPr>
-          <w:rFonts w:ascii="FreeMono" w:hAnsi="FreeMono"/>
-          <w:bCs/>
-          <w:szCs w:val="26"/>
-        </w:rPr>
-        <w:t xml:space="preserve"> using </w:t>
-      </w:r>
-      <w:r>
-        <w:rPr>
-          <w:rFonts w:ascii="FreeMono" w:hAnsi="FreeMono"/>
-          <w:b/>
-          <w:szCs w:val="26"/>
-        </w:rPr>
-        <w:t>Photoshop</w:t>
-      </w:r>
-      <w:r>
-        <w:rPr>
-          <w:rFonts w:ascii="FreeMono" w:hAnsi="FreeMono"/>
-          <w:bCs/>
-          <w:szCs w:val="26"/>
-        </w:rPr>
-        <w:t xml:space="preserve"> and </w:t>
-      </w:r>
-      <w:r>
-        <w:rPr>
-          <w:rFonts w:ascii="FreeMono" w:hAnsi="FreeMono"/>
-          <w:b/>
-          <w:szCs w:val="26"/>
-        </w:rPr>
-        <w:t>Video Editing Software</w:t>
+        <w:t>S</w:t>
+      </w:r>
+      <w:r>
+        <w:rPr>
+          <w:rFonts w:ascii="FreeMono" w:hAnsi="FreeMono"/>
+          <w:bCs/>
+          <w:szCs w:val="26"/>
+        </w:rPr>
+        <w:t>ociety</w:t>
+      </w:r>
+      <w:r>
+        <w:rPr>
+          <w:rFonts w:ascii="FreeMono" w:hAnsi="FreeMono"/>
+          <w:bCs/>
+          <w:szCs w:val="26"/>
+        </w:rPr>
+        <w:t xml:space="preserve"> and</w:t>
+      </w:r>
+      <w:r>
+        <w:rPr>
+          <w:rFonts w:ascii="FreeMono" w:hAnsi="FreeMono"/>
+          <w:bCs/>
+          <w:szCs w:val="26"/>
+        </w:rPr>
+        <w:t xml:space="preserve"> </w:t>
+      </w:r>
+      <w:r>
+        <w:rPr>
+          <w:rFonts w:ascii="FreeMono" w:hAnsi="FreeMono"/>
+          <w:bCs/>
+          <w:szCs w:val="26"/>
+        </w:rPr>
+        <w:t xml:space="preserve">assisted </w:t>
+      </w:r>
+      <w:r>
+        <w:rPr>
+          <w:rFonts w:ascii="FreeMono" w:hAnsi="FreeMono"/>
+          <w:bCs/>
+          <w:szCs w:val="26"/>
+        </w:rPr>
+        <w:t>in organising LAN events</w:t>
       </w:r>
       <w:r>
         <w:rPr>
@@ -1869,31 +1528,39 @@
           <w:b/>
           <w:szCs w:val="26"/>
         </w:rPr>
-        <w:t xml:space="preserve">Knowledge </w:t>
-      </w:r>
-      <w:r>
-        <w:rPr>
-          <w:rFonts w:ascii="FreeMono" w:hAnsi="FreeMono"/>
-          <w:bCs/>
-          <w:szCs w:val="26"/>
-        </w:rPr>
-        <w:t>of Microsoft Azure</w:t>
-      </w:r>
-      <w:r>
-        <w:rPr>
-          <w:rFonts w:ascii="FreeMono" w:hAnsi="FreeMono"/>
-          <w:bCs/>
-          <w:szCs w:val="26"/>
-        </w:rPr>
-        <w:t>,</w:t>
-      </w:r>
-      <w:r>
-        <w:rPr>
-          <w:rFonts w:ascii="FreeMono" w:hAnsi="FreeMono"/>
-          <w:bCs/>
-          <w:szCs w:val="26"/>
-        </w:rPr>
-        <w:t xml:space="preserve"> and PowerShell.</w:t>
+        <w:t>Confident and efficient at using Microsoft Office</w:t>
+      </w:r>
+      <w:r>
+        <w:rPr>
+          <w:rFonts w:ascii="FreeMono" w:hAnsi="FreeMono"/>
+          <w:bCs/>
+          <w:szCs w:val="26"/>
+        </w:rPr>
+        <w:t xml:space="preserve"> </w:t>
+      </w:r>
+      <w:r>
+        <w:rPr>
+          <w:rFonts w:ascii="FreeMono" w:hAnsi="FreeMono"/>
+          <w:b/>
+          <w:szCs w:val="26"/>
+        </w:rPr>
+        <w:t xml:space="preserve">(Word, Excel, PowerPoint, Skype) and Google tools (Docs, Sheets, Drive, Form). </w:t>
+      </w:r>
+      <w:r>
+        <w:rPr>
+          <w:rFonts w:ascii="FreeMono" w:hAnsi="FreeMono"/>
+          <w:b/>
+          <w:szCs w:val="26"/>
+        </w:rPr>
+        <w:t>Also c</w:t>
+      </w:r>
+      <w:r>
+        <w:rPr>
+          <w:rFonts w:ascii="FreeMono" w:hAnsi="FreeMono"/>
+          <w:b/>
+          <w:szCs w:val="26"/>
+        </w:rPr>
+        <w:t>apable of using Photoshop and Video Editing Software.</w:t>
       </w:r>
     </w:p>
     <w:p>
@@ -2253,6 +1920,14 @@
           <w:bCs/>
           <w:szCs w:val="26"/>
         </w:rPr>
+        <w:t xml:space="preserve">Game Design and Development, </w:t>
+      </w:r>
+      <w:r>
+        <w:rPr>
+          <w:rFonts w:ascii="FreeMono" w:hAnsi="FreeMono"/>
+          <w:bCs/>
+          <w:szCs w:val="26"/>
+        </w:rPr>
         <w:t xml:space="preserve">Cyber </w:t>
       </w:r>
       <w:r>
@@ -2278,30 +1953,6 @@
           <w:szCs w:val="26"/>
         </w:rPr>
         <w:t xml:space="preserve">, </w:t>
-      </w:r>
-      <w:r>
-        <w:rPr>
-          <w:rFonts w:ascii="FreeMono" w:hAnsi="FreeMono"/>
-          <w:bCs/>
-          <w:szCs w:val="26"/>
-        </w:rPr>
-        <w:t>Distributed Systems and Networks</w:t>
-      </w:r>
-      <w:r>
-        <w:rPr>
-          <w:rFonts w:ascii="FreeMono" w:hAnsi="FreeMono"/>
-          <w:bCs/>
-          <w:szCs w:val="26"/>
-        </w:rPr>
-        <w:t>,</w:t>
-      </w:r>
-      <w:r>
-        <w:rPr>
-          <w:rFonts w:ascii="FreeMono" w:hAnsi="FreeMono"/>
-          <w:bCs/>
-          <w:szCs w:val="26"/>
-        </w:rPr>
-        <w:t xml:space="preserve"> </w:t>
       </w:r>
       <w:r>
         <w:rPr>
@@ -2694,6 +2345,7 @@
           <w:szCs w:val="26"/>
           <w:u w:val="single"/>
         </w:rPr>
+        <w:lastRenderedPageBreak/>
         <w:t>W</w:t>
       </w:r>
       <w:r>
@@ -3234,7 +2886,6 @@
           <w:bCs/>
           <w:szCs w:val="26"/>
         </w:rPr>
-        <w:lastRenderedPageBreak/>
         <w:t>Assistant Coach and Committee Representative</w:t>
       </w:r>
       <w:r>
@@ -3850,27 +3501,105 @@
           <w:iCs/>
           <w:szCs w:val="26"/>
         </w:rPr>
-        <w:t xml:space="preserve">Data </w:t>
-      </w:r>
-      <w:r>
-        <w:rPr>
-          <w:rFonts w:ascii="FreeMono" w:hAnsi="FreeMono"/>
-          <w:b/>
+        <w:t>Digital Doilies</w:t>
+      </w:r>
+      <w:r>
+        <w:rPr>
+          <w:rFonts w:ascii="FreeMono" w:hAnsi="FreeMono"/>
+          <w:bCs/>
+          <w:szCs w:val="26"/>
+        </w:rPr>
+        <w:t xml:space="preserve"> </w:t>
+      </w:r>
+      <w:r>
+        <w:rPr>
+          <w:rFonts w:ascii="FreeMono" w:hAnsi="FreeMono"/>
+          <w:bCs/>
+          <w:szCs w:val="26"/>
+        </w:rPr>
+        <w:t>(</w:t>
+      </w:r>
+      <w:r>
+        <w:rPr>
+          <w:rFonts w:ascii="FreeMono" w:hAnsi="FreeMono"/>
+          <w:b/>
+          <w:szCs w:val="26"/>
+        </w:rPr>
+        <w:t>Application</w:t>
+      </w:r>
+      <w:r>
+        <w:rPr>
+          <w:rFonts w:ascii="FreeMono" w:hAnsi="FreeMono"/>
+          <w:bCs/>
+          <w:szCs w:val="26"/>
+        </w:rPr>
+        <w:t>)</w:t>
+      </w:r>
+      <w:r>
+        <w:rPr>
+          <w:rFonts w:ascii="FreeMono" w:hAnsi="FreeMono"/>
+          <w:bCs/>
+          <w:szCs w:val="26"/>
+        </w:rPr>
+        <w:t xml:space="preserve"> –</w:t>
+      </w:r>
+      <w:r>
+        <w:rPr>
+          <w:rFonts w:ascii="FreeMono" w:hAnsi="FreeMono"/>
+          <w:bCs/>
+          <w:szCs w:val="26"/>
+        </w:rPr>
+        <w:t xml:space="preserve"> </w:t>
+      </w:r>
+      <w:r>
+        <w:rPr>
+          <w:rFonts w:ascii="FreeMono" w:hAnsi="FreeMono"/>
+          <w:bCs/>
+          <w:szCs w:val="26"/>
+        </w:rPr>
+        <w:t xml:space="preserve">A paint tool </w:t>
+      </w:r>
+      <w:r>
+        <w:rPr>
+          <w:rFonts w:ascii="FreeMono" w:hAnsi="FreeMono"/>
+          <w:bCs/>
+          <w:szCs w:val="26"/>
+        </w:rPr>
+        <w:t xml:space="preserve">application </w:t>
+      </w:r>
+      <w:r>
+        <w:rPr>
+          <w:rFonts w:ascii="FreeMono" w:hAnsi="FreeMono"/>
+          <w:bCs/>
+          <w:szCs w:val="26"/>
+        </w:rPr>
+        <w:t xml:space="preserve">was developed that can draw </w:t>
+      </w:r>
+      <w:r>
+        <w:rPr>
+          <w:rFonts w:ascii="FreeMono" w:hAnsi="FreeMono"/>
+          <w:bCs/>
           <w:i/>
           <w:iCs/>
           <w:szCs w:val="26"/>
         </w:rPr>
-        <w:t>S</w:t>
-      </w:r>
-      <w:r>
-        <w:rPr>
-          <w:rFonts w:ascii="FreeMono" w:hAnsi="FreeMono"/>
-          <w:b/>
-          <w:i/>
-          <w:iCs/>
-          <w:szCs w:val="26"/>
-        </w:rPr>
-        <w:t>craper</w:t>
+        <w:t>Doily</w:t>
+      </w:r>
+      <w:r>
+        <w:rPr>
+          <w:rFonts w:ascii="FreeMono" w:hAnsi="FreeMono"/>
+          <w:bCs/>
+          <w:szCs w:val="26"/>
+        </w:rPr>
+        <w:t xml:space="preserve"> patterns </w:t>
+      </w:r>
+      <w:r>
+        <w:rPr>
+          <w:rFonts w:ascii="FreeMono" w:hAnsi="FreeMono"/>
+          <w:bCs/>
+          <w:szCs w:val="26"/>
+        </w:rPr>
+        <w:t>on the screen</w:t>
       </w:r>
       <w:r>
         <w:rPr>
@@ -3883,162 +3612,35 @@
       <w:r>
         <w:rPr>
           <w:rFonts w:ascii="FreeMono" w:hAnsi="FreeMono"/>
-          <w:b/>
-          <w:szCs w:val="26"/>
-        </w:rPr>
-        <w:t xml:space="preserve">for </w:t>
-      </w:r>
-      <w:r>
-        <w:rPr>
-          <w:rFonts w:ascii="FreeMono" w:hAnsi="FreeMono"/>
-          <w:b/>
-          <w:szCs w:val="26"/>
-        </w:rPr>
-        <w:t>U</w:t>
-      </w:r>
-      <w:r>
-        <w:rPr>
-          <w:rFonts w:ascii="FreeMono" w:hAnsi="FreeMono"/>
-          <w:b/>
-          <w:szCs w:val="26"/>
-        </w:rPr>
-        <w:t xml:space="preserve">ser </w:t>
-      </w:r>
-      <w:r>
-        <w:rPr>
-          <w:rFonts w:ascii="FreeMono" w:hAnsi="FreeMono"/>
-          <w:b/>
-          <w:szCs w:val="26"/>
-        </w:rPr>
-        <w:t>R</w:t>
-      </w:r>
-      <w:r>
-        <w:rPr>
-          <w:rFonts w:ascii="FreeMono" w:hAnsi="FreeMono"/>
-          <w:b/>
-          <w:szCs w:val="26"/>
-        </w:rPr>
-        <w:t xml:space="preserve">ated </w:t>
-      </w:r>
-      <w:r>
-        <w:rPr>
-          <w:rFonts w:ascii="FreeMono" w:hAnsi="FreeMono"/>
-          <w:b/>
-          <w:szCs w:val="26"/>
-        </w:rPr>
-        <w:t>S</w:t>
-      </w:r>
-      <w:r>
-        <w:rPr>
-          <w:rFonts w:ascii="FreeMono" w:hAnsi="FreeMono"/>
-          <w:b/>
-          <w:szCs w:val="26"/>
-        </w:rPr>
-        <w:t>cores</w:t>
-      </w:r>
-      <w:r>
-        <w:rPr>
-          <w:rFonts w:ascii="FreeMono" w:hAnsi="FreeMono"/>
-          <w:b/>
-          <w:szCs w:val="26"/>
-        </w:rPr>
-        <w:t xml:space="preserve"> </w:t>
-      </w:r>
-      <w:r>
-        <w:rPr>
-          <w:rFonts w:ascii="FreeMono" w:hAnsi="FreeMono"/>
-          <w:bCs/>
-          <w:szCs w:val="26"/>
-        </w:rPr>
-        <w:t>(</w:t>
-      </w:r>
-      <w:r>
-        <w:rPr>
-          <w:rFonts w:ascii="FreeMono" w:hAnsi="FreeMono"/>
-          <w:b/>
-          <w:szCs w:val="26"/>
-        </w:rPr>
-        <w:t>Application</w:t>
-      </w:r>
-      <w:r>
-        <w:rPr>
-          <w:rFonts w:ascii="FreeMono" w:hAnsi="FreeMono"/>
-          <w:bCs/>
-          <w:szCs w:val="26"/>
-        </w:rPr>
-        <w:t>)</w:t>
-      </w:r>
-      <w:r>
-        <w:rPr>
-          <w:rFonts w:ascii="FreeMono" w:hAnsi="FreeMono"/>
-          <w:bCs/>
-          <w:szCs w:val="26"/>
-        </w:rPr>
-        <w:t xml:space="preserve"> –</w:t>
-      </w:r>
-      <w:r>
-        <w:rPr>
-          <w:rFonts w:ascii="FreeMono" w:hAnsi="FreeMono"/>
-          <w:bCs/>
-          <w:szCs w:val="26"/>
-        </w:rPr>
-        <w:t xml:space="preserve"> W</w:t>
-      </w:r>
-      <w:r>
-        <w:rPr>
-          <w:rFonts w:ascii="FreeMono" w:hAnsi="FreeMono"/>
-          <w:bCs/>
-          <w:szCs w:val="26"/>
-        </w:rPr>
-        <w:t>orking on small application to scrape data from user rating website (E.G. IMDB) for multiple</w:t>
-      </w:r>
-      <w:r>
-        <w:rPr>
-          <w:rFonts w:ascii="FreeMono" w:hAnsi="FreeMono"/>
-          <w:bCs/>
-          <w:szCs w:val="26"/>
-        </w:rPr>
-        <w:t>-</w:t>
-      </w:r>
-      <w:r>
-        <w:rPr>
-          <w:rFonts w:ascii="FreeMono" w:hAnsi="FreeMono"/>
-          <w:bCs/>
-          <w:szCs w:val="26"/>
-        </w:rPr>
-        <w:t>inputted users and analyse similarities</w:t>
-      </w:r>
-      <w:r>
-        <w:rPr>
-          <w:rFonts w:ascii="FreeMono" w:hAnsi="FreeMono"/>
-          <w:bCs/>
-          <w:szCs w:val="26"/>
-        </w:rPr>
-        <w:t xml:space="preserve"> with ML techniques</w:t>
-      </w:r>
-      <w:r>
-        <w:rPr>
-          <w:rFonts w:ascii="FreeMono" w:hAnsi="FreeMono"/>
-          <w:bCs/>
-          <w:szCs w:val="26"/>
-        </w:rPr>
-        <w:t>, to allow users to see</w:t>
-      </w:r>
-      <w:r>
-        <w:rPr>
-          <w:rFonts w:ascii="FreeMono" w:hAnsi="FreeMono"/>
-          <w:bCs/>
-          <w:szCs w:val="26"/>
-        </w:rPr>
-        <w:t xml:space="preserve"> and rank</w:t>
-      </w:r>
-      <w:r>
-        <w:rPr>
-          <w:rFonts w:ascii="FreeMono" w:hAnsi="FreeMono"/>
-          <w:bCs/>
-          <w:szCs w:val="26"/>
-        </w:rPr>
-        <w:t xml:space="preserve"> what interests they share with other friends.</w:t>
+          <w:bCs/>
+          <w:szCs w:val="26"/>
+        </w:rPr>
+        <w:t>(University Coursework for 1</w:t>
+      </w:r>
+      <w:r>
+        <w:rPr>
+          <w:rFonts w:ascii="FreeMono" w:hAnsi="FreeMono"/>
+          <w:bCs/>
+          <w:szCs w:val="26"/>
+          <w:vertAlign w:val="superscript"/>
+        </w:rPr>
+        <w:t>st</w:t>
+      </w:r>
+      <w:r>
+        <w:rPr>
+          <w:rFonts w:ascii="FreeMono" w:hAnsi="FreeMono"/>
+          <w:bCs/>
+          <w:szCs w:val="26"/>
+        </w:rPr>
+        <w:t xml:space="preserve"> Year Programming)</w:t>
+      </w:r>
+      <w:r>
+        <w:rPr>
+          <w:rFonts w:ascii="FreeMono" w:hAnsi="FreeMono"/>
+          <w:bCs/>
+          <w:szCs w:val="26"/>
+        </w:rPr>
+        <w:t>. Written in Java.</w:t>
       </w:r>
     </w:p>
     <w:p>
@@ -4063,110 +3665,24 @@
           <w:iCs/>
           <w:szCs w:val="26"/>
         </w:rPr>
-        <w:t>Digital Doilies</w:t>
-      </w:r>
-      <w:r>
-        <w:rPr>
-          <w:rFonts w:ascii="FreeMono" w:hAnsi="FreeMono"/>
-          <w:bCs/>
-          <w:szCs w:val="26"/>
-        </w:rPr>
-        <w:t xml:space="preserve"> </w:t>
-      </w:r>
-      <w:r>
-        <w:rPr>
-          <w:rFonts w:ascii="FreeMono" w:hAnsi="FreeMono"/>
-          <w:bCs/>
-          <w:szCs w:val="26"/>
-        </w:rPr>
-        <w:t>(</w:t>
-      </w:r>
-      <w:r>
-        <w:rPr>
-          <w:rFonts w:ascii="FreeMono" w:hAnsi="FreeMono"/>
-          <w:b/>
-          <w:szCs w:val="26"/>
-        </w:rPr>
-        <w:t>Application</w:t>
-      </w:r>
-      <w:r>
-        <w:rPr>
-          <w:rFonts w:ascii="FreeMono" w:hAnsi="FreeMono"/>
-          <w:bCs/>
-          <w:szCs w:val="26"/>
-        </w:rPr>
-        <w:t>)</w:t>
-      </w:r>
-      <w:r>
-        <w:rPr>
-          <w:rFonts w:ascii="FreeMono" w:hAnsi="FreeMono"/>
-          <w:bCs/>
-          <w:szCs w:val="26"/>
-        </w:rPr>
-        <w:t xml:space="preserve"> –</w:t>
-      </w:r>
-      <w:r>
-        <w:rPr>
-          <w:rFonts w:ascii="FreeMono" w:hAnsi="FreeMono"/>
-          <w:bCs/>
-          <w:szCs w:val="26"/>
-        </w:rPr>
-        <w:t xml:space="preserve"> </w:t>
-      </w:r>
-      <w:r>
-        <w:rPr>
-          <w:rFonts w:ascii="FreeMono" w:hAnsi="FreeMono"/>
-          <w:bCs/>
-          <w:szCs w:val="26"/>
-        </w:rPr>
-        <w:t xml:space="preserve">A paint tool </w:t>
-      </w:r>
-      <w:r>
-        <w:rPr>
-          <w:rFonts w:ascii="FreeMono" w:hAnsi="FreeMono"/>
-          <w:bCs/>
-          <w:szCs w:val="26"/>
-        </w:rPr>
-        <w:t xml:space="preserve">application </w:t>
-      </w:r>
-      <w:r>
-        <w:rPr>
-          <w:rFonts w:ascii="FreeMono" w:hAnsi="FreeMono"/>
-          <w:bCs/>
-          <w:szCs w:val="26"/>
-        </w:rPr>
-        <w:t xml:space="preserve">was developed that can draw </w:t>
-      </w:r>
-      <w:r>
-        <w:rPr>
-          <w:rFonts w:ascii="FreeMono" w:hAnsi="FreeMono"/>
-          <w:bCs/>
+        <w:t>Ad-Auction</w:t>
+      </w:r>
+      <w:r>
+        <w:rPr>
+          <w:rFonts w:ascii="FreeMono" w:hAnsi="FreeMono"/>
+          <w:b/>
           <w:i/>
           <w:iCs/>
           <w:szCs w:val="26"/>
         </w:rPr>
-        <w:t>Doily</w:t>
-      </w:r>
-      <w:r>
-        <w:rPr>
-          <w:rFonts w:ascii="FreeMono" w:hAnsi="FreeMono"/>
-          <w:bCs/>
-          <w:szCs w:val="26"/>
-        </w:rPr>
-        <w:t xml:space="preserve"> patterns </w:t>
-      </w:r>
-      <w:r>
-        <w:rPr>
-          <w:rFonts w:ascii="FreeMono" w:hAnsi="FreeMono"/>
-          <w:bCs/>
-          <w:szCs w:val="26"/>
-        </w:rPr>
-        <w:t>on the screen</w:t>
-      </w:r>
-      <w:r>
-        <w:rPr>
-          <w:rFonts w:ascii="FreeMono" w:hAnsi="FreeMono"/>
-          <w:bCs/>
+        <w:t xml:space="preserve"> dashboard</w:t>
+      </w:r>
+      <w:r>
+        <w:rPr>
+          <w:rFonts w:ascii="FreeMono" w:hAnsi="FreeMono"/>
+          <w:b/>
+          <w:i/>
+          <w:iCs/>
           <w:szCs w:val="26"/>
         </w:rPr>
         <w:t xml:space="preserve"> </w:t>
@@ -4177,32 +3693,103 @@
           <w:bCs/>
           <w:szCs w:val="26"/>
         </w:rPr>
-        <w:t>(University Coursework for 1</w:t>
-      </w:r>
-      <w:r>
-        <w:rPr>
-          <w:rFonts w:ascii="FreeMono" w:hAnsi="FreeMono"/>
-          <w:bCs/>
-          <w:szCs w:val="26"/>
-          <w:vertAlign w:val="superscript"/>
-        </w:rPr>
-        <w:t>st</w:t>
-      </w:r>
-      <w:r>
-        <w:rPr>
-          <w:rFonts w:ascii="FreeMono" w:hAnsi="FreeMono"/>
-          <w:bCs/>
-          <w:szCs w:val="26"/>
-        </w:rPr>
-        <w:t xml:space="preserve"> Year Programming)</w:t>
-      </w:r>
-      <w:r>
-        <w:rPr>
-          <w:rFonts w:ascii="FreeMono" w:hAnsi="FreeMono"/>
-          <w:bCs/>
-          <w:szCs w:val="26"/>
-        </w:rPr>
-        <w:t>. Written in Java.</w:t>
+        <w:t>(</w:t>
+      </w:r>
+      <w:r>
+        <w:rPr>
+          <w:rFonts w:ascii="FreeMono" w:hAnsi="FreeMono"/>
+          <w:b/>
+          <w:szCs w:val="26"/>
+        </w:rPr>
+        <w:t>Application</w:t>
+      </w:r>
+      <w:r>
+        <w:rPr>
+          <w:rFonts w:ascii="FreeMono" w:hAnsi="FreeMono"/>
+          <w:bCs/>
+          <w:szCs w:val="26"/>
+        </w:rPr>
+        <w:t>)</w:t>
+      </w:r>
+      <w:r>
+        <w:rPr>
+          <w:rFonts w:ascii="FreeMono" w:hAnsi="FreeMono"/>
+          <w:bCs/>
+          <w:szCs w:val="26"/>
+        </w:rPr>
+        <w:t xml:space="preserve"> – Software tool </w:t>
+      </w:r>
+      <w:r>
+        <w:rPr>
+          <w:rFonts w:ascii="FreeMono" w:hAnsi="FreeMono"/>
+          <w:bCs/>
+          <w:szCs w:val="26"/>
+        </w:rPr>
+        <w:t>that reads</w:t>
+      </w:r>
+      <w:r>
+        <w:rPr>
+          <w:rFonts w:ascii="FreeMono" w:hAnsi="FreeMono"/>
+          <w:bCs/>
+          <w:szCs w:val="26"/>
+        </w:rPr>
+        <w:t xml:space="preserve"> and analyses</w:t>
+      </w:r>
+      <w:r>
+        <w:rPr>
+          <w:rFonts w:ascii="FreeMono" w:hAnsi="FreeMono"/>
+          <w:bCs/>
+          <w:szCs w:val="26"/>
+        </w:rPr>
+        <w:t xml:space="preserve"> data </w:t>
+      </w:r>
+      <w:r>
+        <w:rPr>
+          <w:rFonts w:ascii="FreeMono" w:hAnsi="FreeMono"/>
+          <w:bCs/>
+          <w:szCs w:val="26"/>
+        </w:rPr>
+        <w:t xml:space="preserve">which then is </w:t>
+      </w:r>
+      <w:r>
+        <w:rPr>
+          <w:rFonts w:ascii="FreeMono" w:hAnsi="FreeMono"/>
+          <w:bCs/>
+          <w:szCs w:val="26"/>
+        </w:rPr>
+        <w:t>present</w:t>
+      </w:r>
+      <w:r>
+        <w:rPr>
+          <w:rFonts w:ascii="FreeMono" w:hAnsi="FreeMono"/>
+          <w:bCs/>
+          <w:szCs w:val="26"/>
+        </w:rPr>
+        <w:t>ed</w:t>
+      </w:r>
+      <w:r>
+        <w:rPr>
+          <w:rFonts w:ascii="FreeMono" w:hAnsi="FreeMono"/>
+          <w:bCs/>
+          <w:szCs w:val="26"/>
+        </w:rPr>
+        <w:t xml:space="preserve"> on a dashboard</w:t>
+      </w:r>
+      <w:r>
+        <w:rPr>
+          <w:rFonts w:ascii="FreeMono" w:hAnsi="FreeMono"/>
+          <w:bCs/>
+          <w:szCs w:val="26"/>
+        </w:rPr>
+        <w:t xml:space="preserve"> for a client-user</w:t>
+      </w:r>
+      <w:r>
+        <w:rPr>
+          <w:rFonts w:ascii="FreeMono" w:hAnsi="FreeMono"/>
+          <w:bCs/>
+          <w:szCs w:val="26"/>
+        </w:rPr>
+        <w:t>.</w:t>
       </w:r>
     </w:p>
     <w:p>
@@ -4227,7 +3814,15 @@
           <w:iCs/>
           <w:szCs w:val="26"/>
         </w:rPr>
-        <w:t>Ad-Auction</w:t>
+        <w:t xml:space="preserve">Last Light </w:t>
+      </w:r>
+      <w:r>
+        <w:rPr>
+          <w:rFonts w:ascii="FreeMono" w:hAnsi="FreeMono"/>
+          <w:b/>
+          <w:szCs w:val="26"/>
+        </w:rPr>
+        <w:t xml:space="preserve">and </w:t>
       </w:r>
       <w:r>
         <w:rPr>
@@ -4237,17 +3832,7 @@
           <w:iCs/>
           <w:szCs w:val="26"/>
         </w:rPr>
-        <w:t xml:space="preserve"> dashboard</w:t>
-      </w:r>
-      <w:r>
-        <w:rPr>
-          <w:rFonts w:ascii="FreeMono" w:hAnsi="FreeMono"/>
-          <w:b/>
-          <w:i/>
-          <w:iCs/>
-          <w:szCs w:val="26"/>
-        </w:rPr>
-        <w:t xml:space="preserve"> </w:t>
+        <w:t xml:space="preserve">GreyWatch </w:t>
       </w:r>
       <w:r>
         <w:rPr>
@@ -4263,153 +3848,6 @@
           <w:b/>
           <w:szCs w:val="26"/>
         </w:rPr>
-        <w:t>Application</w:t>
-      </w:r>
-      <w:r>
-        <w:rPr>
-          <w:rFonts w:ascii="FreeMono" w:hAnsi="FreeMono"/>
-          <w:bCs/>
-          <w:szCs w:val="26"/>
-        </w:rPr>
-        <w:t>)</w:t>
-      </w:r>
-      <w:r>
-        <w:rPr>
-          <w:rFonts w:ascii="FreeMono" w:hAnsi="FreeMono"/>
-          <w:bCs/>
-          <w:szCs w:val="26"/>
-        </w:rPr>
-        <w:t xml:space="preserve"> – Software tool </w:t>
-      </w:r>
-      <w:r>
-        <w:rPr>
-          <w:rFonts w:ascii="FreeMono" w:hAnsi="FreeMono"/>
-          <w:bCs/>
-          <w:szCs w:val="26"/>
-        </w:rPr>
-        <w:t>that reads</w:t>
-      </w:r>
-      <w:r>
-        <w:rPr>
-          <w:rFonts w:ascii="FreeMono" w:hAnsi="FreeMono"/>
-          <w:bCs/>
-          <w:szCs w:val="26"/>
-        </w:rPr>
-        <w:t xml:space="preserve"> and analyses</w:t>
-      </w:r>
-      <w:r>
-        <w:rPr>
-          <w:rFonts w:ascii="FreeMono" w:hAnsi="FreeMono"/>
-          <w:bCs/>
-          <w:szCs w:val="26"/>
-        </w:rPr>
-        <w:t xml:space="preserve"> data </w:t>
-      </w:r>
-      <w:r>
-        <w:rPr>
-          <w:rFonts w:ascii="FreeMono" w:hAnsi="FreeMono"/>
-          <w:bCs/>
-          <w:szCs w:val="26"/>
-        </w:rPr>
-        <w:t xml:space="preserve">which then is </w:t>
-      </w:r>
-      <w:r>
-        <w:rPr>
-          <w:rFonts w:ascii="FreeMono" w:hAnsi="FreeMono"/>
-          <w:bCs/>
-          <w:szCs w:val="26"/>
-        </w:rPr>
-        <w:t>present</w:t>
-      </w:r>
-      <w:r>
-        <w:rPr>
-          <w:rFonts w:ascii="FreeMono" w:hAnsi="FreeMono"/>
-          <w:bCs/>
-          <w:szCs w:val="26"/>
-        </w:rPr>
-        <w:t>ed</w:t>
-      </w:r>
-      <w:r>
-        <w:rPr>
-          <w:rFonts w:ascii="FreeMono" w:hAnsi="FreeMono"/>
-          <w:bCs/>
-          <w:szCs w:val="26"/>
-        </w:rPr>
-        <w:t xml:space="preserve"> on a dashboard</w:t>
-      </w:r>
-      <w:r>
-        <w:rPr>
-          <w:rFonts w:ascii="FreeMono" w:hAnsi="FreeMono"/>
-          <w:bCs/>
-          <w:szCs w:val="26"/>
-        </w:rPr>
-        <w:t xml:space="preserve"> for a client-user</w:t>
-      </w:r>
-      <w:r>
-        <w:rPr>
-          <w:rFonts w:ascii="FreeMono" w:hAnsi="FreeMono"/>
-          <w:bCs/>
-          <w:szCs w:val="26"/>
-        </w:rPr>
-        <w:t>.</w:t>
-      </w:r>
-    </w:p>
-    <w:p>
-      <w:pPr>
-        <w:pStyle w:val="Standard"/>
-        <w:numPr>
-          <w:ilvl w:val="0"/>
-          <w:numId w:val="7"/>
-        </w:numPr>
-        <w:jc w:val="both"/>
-        <w:rPr>
-          <w:rFonts w:ascii="FreeMono" w:hAnsi="FreeMono"/>
-          <w:bCs/>
-          <w:szCs w:val="26"/>
-        </w:rPr>
-      </w:pPr>
-      <w:r>
-        <w:rPr>
-          <w:rFonts w:ascii="FreeMono" w:hAnsi="FreeMono"/>
-          <w:b/>
-          <w:i/>
-          <w:iCs/>
-          <w:szCs w:val="26"/>
-        </w:rPr>
-        <w:t xml:space="preserve">Last Light </w:t>
-      </w:r>
-      <w:r>
-        <w:rPr>
-          <w:rFonts w:ascii="FreeMono" w:hAnsi="FreeMono"/>
-          <w:b/>
-          <w:szCs w:val="26"/>
-        </w:rPr>
-        <w:t xml:space="preserve">and </w:t>
-      </w:r>
-      <w:r>
-        <w:rPr>
-          <w:rFonts w:ascii="FreeMono" w:hAnsi="FreeMono"/>
-          <w:b/>
-          <w:i/>
-          <w:iCs/>
-          <w:szCs w:val="26"/>
-        </w:rPr>
-        <w:t xml:space="preserve">GreyWatch </w:t>
-      </w:r>
-      <w:r>
-        <w:rPr>
-          <w:rFonts w:ascii="FreeMono" w:hAnsi="FreeMono"/>
-          <w:bCs/>
-          <w:szCs w:val="26"/>
-        </w:rPr>
-        <w:t>(</w:t>
-      </w:r>
-      <w:r>
-        <w:rPr>
-          <w:rFonts w:ascii="FreeMono" w:hAnsi="FreeMono"/>
-          <w:b/>
-          <w:szCs w:val="26"/>
-        </w:rPr>
         <w:t>Video Game</w:t>
       </w:r>
       <w:r>
@@ -4418,7 +3856,15 @@
           <w:bCs/>
           <w:szCs w:val="26"/>
         </w:rPr>
-        <w:t>) – Two game prototypes developed as coursework for University, written using Unity and C#.</w:t>
+        <w:t>) – Two game prototypes developed as coursework for University, written using Unity and C#</w:t>
+      </w:r>
+      <w:r>
+        <w:rPr>
+          <w:rFonts w:ascii="FreeMono" w:hAnsi="FreeMono"/>
+          <w:bCs/>
+          <w:szCs w:val="26"/>
+        </w:rPr>
+        <w:t>, former being a top down horror game, latter a visual novel.</w:t>
       </w:r>
     </w:p>
     <w:p>
@@ -5460,7 +4906,63 @@
           <w:b/>
           <w:szCs w:val="26"/>
         </w:rPr>
-        <w:t>Volleyball</w:t>
+        <w:t xml:space="preserve">Personal </w:t>
+      </w:r>
+      <w:r>
+        <w:rPr>
+          <w:rFonts w:ascii="FreeMono" w:hAnsi="FreeMono"/>
+          <w:b/>
+          <w:szCs w:val="26"/>
+        </w:rPr>
+        <w:t>G</w:t>
+      </w:r>
+      <w:r>
+        <w:rPr>
+          <w:rFonts w:ascii="FreeMono" w:hAnsi="FreeMono"/>
+          <w:b/>
+          <w:szCs w:val="26"/>
+        </w:rPr>
+        <w:t xml:space="preserve">ame </w:t>
+      </w:r>
+      <w:r>
+        <w:rPr>
+          <w:rFonts w:ascii="FreeMono" w:hAnsi="FreeMono"/>
+          <w:b/>
+          <w:szCs w:val="26"/>
+        </w:rPr>
+        <w:t>P</w:t>
+      </w:r>
+      <w:r>
+        <w:rPr>
+          <w:rFonts w:ascii="FreeMono" w:hAnsi="FreeMono"/>
+          <w:b/>
+          <w:szCs w:val="26"/>
+        </w:rPr>
+        <w:t>rojects</w:t>
+      </w:r>
+      <w:r>
+        <w:rPr>
+          <w:rFonts w:ascii="FreeMono" w:hAnsi="FreeMono"/>
+          <w:bCs/>
+          <w:szCs w:val="26"/>
+        </w:rPr>
+        <w:t xml:space="preserve"> –</w:t>
+      </w:r>
+      <w:r>
+        <w:rPr>
+          <w:rFonts w:ascii="FreeMono" w:hAnsi="FreeMono"/>
+          <w:bCs/>
+          <w:szCs w:val="26"/>
+        </w:rPr>
+        <w:t xml:space="preserve"> Aspiring to be a </w:t>
+      </w:r>
+      <w:r>
+        <w:rPr>
+          <w:rFonts w:ascii="FreeMono" w:hAnsi="FreeMono"/>
+          <w:bCs/>
+          <w:szCs w:val="26"/>
+        </w:rPr>
+        <w:t>Game Developer,</w:t>
       </w:r>
       <w:r>
         <w:rPr>
@@ -5476,161 +4978,111 @@
           <w:bCs/>
           <w:szCs w:val="26"/>
         </w:rPr>
-        <w:t xml:space="preserve">– </w:t>
-      </w:r>
-      <w:r>
-        <w:rPr>
-          <w:rFonts w:ascii="FreeMono" w:hAnsi="FreeMono"/>
-          <w:bCs/>
-          <w:szCs w:val="26"/>
-        </w:rPr>
-        <w:t>Played for</w:t>
-      </w:r>
-      <w:r>
-        <w:rPr>
-          <w:rFonts w:ascii="FreeMono" w:hAnsi="FreeMono"/>
-          <w:bCs/>
-          <w:szCs w:val="26"/>
-        </w:rPr>
-        <w:t xml:space="preserve"> 2</w:t>
-      </w:r>
-      <w:r>
-        <w:rPr>
-          <w:rFonts w:ascii="FreeMono" w:hAnsi="FreeMono"/>
-          <w:bCs/>
-          <w:szCs w:val="26"/>
-          <w:vertAlign w:val="superscript"/>
-        </w:rPr>
-        <w:t>nd</w:t>
-      </w:r>
-      <w:r>
-        <w:rPr>
-          <w:rFonts w:ascii="FreeMono" w:hAnsi="FreeMono"/>
-          <w:bCs/>
-          <w:szCs w:val="26"/>
-        </w:rPr>
-        <w:t xml:space="preserve"> men’s team </w:t>
-      </w:r>
-      <w:r>
-        <w:rPr>
-          <w:rFonts w:ascii="FreeMono" w:hAnsi="FreeMono"/>
-          <w:bCs/>
-          <w:szCs w:val="26"/>
-        </w:rPr>
-        <w:t>for</w:t>
-      </w:r>
-      <w:r>
-        <w:rPr>
-          <w:rFonts w:ascii="FreeMono" w:hAnsi="FreeMono"/>
-          <w:bCs/>
-          <w:szCs w:val="26"/>
-        </w:rPr>
-        <w:t xml:space="preserve"> University</w:t>
-      </w:r>
-      <w:r>
-        <w:rPr>
-          <w:rFonts w:ascii="FreeMono" w:hAnsi="FreeMono"/>
-          <w:bCs/>
-          <w:szCs w:val="26"/>
-        </w:rPr>
-        <w:t xml:space="preserve"> of </w:t>
-      </w:r>
-      <w:r>
-        <w:rPr>
-          <w:rFonts w:ascii="FreeMono" w:hAnsi="FreeMono"/>
-          <w:bCs/>
-          <w:szCs w:val="26"/>
-        </w:rPr>
-        <w:t>Southampton</w:t>
-      </w:r>
-      <w:r>
-        <w:rPr>
-          <w:rFonts w:ascii="FreeMono" w:hAnsi="FreeMono"/>
-          <w:bCs/>
-          <w:szCs w:val="26"/>
-        </w:rPr>
-        <w:t xml:space="preserve">. </w:t>
-      </w:r>
-      <w:r>
-        <w:rPr>
-          <w:rFonts w:ascii="FreeMono" w:hAnsi="FreeMono"/>
-          <w:bCs/>
-          <w:szCs w:val="26"/>
-        </w:rPr>
-        <w:t>P</w:t>
-      </w:r>
-      <w:r>
-        <w:rPr>
-          <w:rFonts w:ascii="FreeMono" w:hAnsi="FreeMono"/>
-          <w:bCs/>
-          <w:szCs w:val="26"/>
-        </w:rPr>
-        <w:t>lay</w:t>
-      </w:r>
-      <w:r>
-        <w:rPr>
-          <w:rFonts w:ascii="FreeMono" w:hAnsi="FreeMono"/>
-          <w:bCs/>
-          <w:szCs w:val="26"/>
-        </w:rPr>
-        <w:t>ed</w:t>
-      </w:r>
-      <w:r>
-        <w:rPr>
-          <w:rFonts w:ascii="FreeMono" w:hAnsi="FreeMono"/>
-          <w:bCs/>
-          <w:szCs w:val="26"/>
-        </w:rPr>
-        <w:t xml:space="preserve"> in the Bucs 2</w:t>
-      </w:r>
-      <w:r>
-        <w:rPr>
-          <w:rFonts w:ascii="FreeMono" w:hAnsi="FreeMono"/>
-          <w:bCs/>
-          <w:szCs w:val="26"/>
-          <w:vertAlign w:val="superscript"/>
-        </w:rPr>
-        <w:t>nd</w:t>
-      </w:r>
-      <w:r>
-        <w:rPr>
-          <w:rFonts w:ascii="FreeMono" w:hAnsi="FreeMono"/>
-          <w:bCs/>
-          <w:szCs w:val="26"/>
-        </w:rPr>
-        <w:t xml:space="preserve"> division of Southwest England and </w:t>
-      </w:r>
-      <w:r>
-        <w:rPr>
-          <w:rFonts w:ascii="FreeMono" w:hAnsi="FreeMono"/>
-          <w:bCs/>
-          <w:szCs w:val="26"/>
-        </w:rPr>
-        <w:t>competed in</w:t>
-      </w:r>
-      <w:r>
-        <w:rPr>
-          <w:rFonts w:ascii="FreeMono" w:hAnsi="FreeMono"/>
-          <w:bCs/>
-          <w:szCs w:val="26"/>
-        </w:rPr>
-        <w:t xml:space="preserve"> the Hampshire </w:t>
-      </w:r>
-      <w:r>
-        <w:rPr>
-          <w:rFonts w:ascii="FreeMono" w:hAnsi="FreeMono"/>
-          <w:bCs/>
-          <w:szCs w:val="26"/>
-        </w:rPr>
-        <w:t>L</w:t>
-      </w:r>
-      <w:r>
-        <w:rPr>
-          <w:rFonts w:ascii="FreeMono" w:hAnsi="FreeMono"/>
-          <w:bCs/>
-          <w:szCs w:val="26"/>
-        </w:rPr>
-        <w:t>eague</w:t>
+        <w:t xml:space="preserve">learning to </w:t>
+      </w:r>
+      <w:r>
+        <w:rPr>
+          <w:rFonts w:ascii="FreeMono" w:hAnsi="FreeMono"/>
+          <w:bCs/>
+          <w:szCs w:val="26"/>
+        </w:rPr>
+        <w:t xml:space="preserve">develop games using </w:t>
+      </w:r>
+      <w:r>
+        <w:rPr>
+          <w:rFonts w:ascii="FreeMono" w:hAnsi="FreeMono"/>
+          <w:bCs/>
+          <w:szCs w:val="26"/>
+        </w:rPr>
+        <w:t>many</w:t>
+      </w:r>
+      <w:r>
+        <w:rPr>
+          <w:rFonts w:ascii="FreeMono" w:hAnsi="FreeMono"/>
+          <w:bCs/>
+          <w:szCs w:val="26"/>
+        </w:rPr>
+        <w:t xml:space="preserve"> game </w:t>
+      </w:r>
+      <w:r>
+        <w:rPr>
+          <w:rFonts w:ascii="FreeMono" w:hAnsi="FreeMono"/>
+          <w:bCs/>
+          <w:szCs w:val="26"/>
+        </w:rPr>
+        <w:t>engines</w:t>
+      </w:r>
+      <w:r>
+        <w:rPr>
+          <w:rFonts w:ascii="FreeMono" w:hAnsi="FreeMono"/>
+          <w:bCs/>
+          <w:szCs w:val="26"/>
+        </w:rPr>
+        <w:t xml:space="preserve"> tools and tutorials. </w:t>
+      </w:r>
+      <w:r>
+        <w:rPr>
+          <w:rFonts w:ascii="FreeMono" w:hAnsi="FreeMono"/>
+          <w:bCs/>
+          <w:szCs w:val="26"/>
+        </w:rPr>
+        <w:t xml:space="preserve">Hopefully </w:t>
+      </w:r>
+      <w:r>
+        <w:rPr>
+          <w:rFonts w:ascii="FreeMono" w:hAnsi="FreeMono"/>
+          <w:bCs/>
+          <w:szCs w:val="26"/>
+        </w:rPr>
+        <w:t>planning</w:t>
+      </w:r>
+      <w:r>
+        <w:rPr>
+          <w:rFonts w:ascii="FreeMono" w:hAnsi="FreeMono"/>
+          <w:bCs/>
+          <w:szCs w:val="26"/>
+        </w:rPr>
+        <w:t xml:space="preserve"> to</w:t>
+      </w:r>
+      <w:r>
+        <w:rPr>
+          <w:rFonts w:ascii="FreeMono" w:hAnsi="FreeMono"/>
+          <w:bCs/>
+          <w:szCs w:val="26"/>
+        </w:rPr>
+        <w:t xml:space="preserve"> </w:t>
+      </w:r>
+      <w:r>
+        <w:rPr>
+          <w:rFonts w:ascii="FreeMono" w:hAnsi="FreeMono"/>
+          <w:bCs/>
+          <w:szCs w:val="26"/>
+        </w:rPr>
+        <w:t>publish</w:t>
+      </w:r>
+      <w:r>
+        <w:rPr>
+          <w:rFonts w:ascii="FreeMono" w:hAnsi="FreeMono"/>
+          <w:bCs/>
+          <w:szCs w:val="26"/>
+        </w:rPr>
+        <w:t xml:space="preserve"> my own</w:t>
+      </w:r>
+      <w:r>
+        <w:rPr>
+          <w:rFonts w:ascii="FreeMono" w:hAnsi="FreeMono"/>
+          <w:bCs/>
+          <w:szCs w:val="26"/>
+        </w:rPr>
+        <w:t xml:space="preserve"> </w:t>
+      </w:r>
+      <w:r>
+        <w:rPr>
+          <w:rFonts w:ascii="FreeMono" w:hAnsi="FreeMono"/>
+          <w:bCs/>
+          <w:szCs w:val="26"/>
+        </w:rPr>
+        <w:t>line of games</w:t>
       </w:r>
       <w:r>
         <w:rPr>
@@ -5658,197 +5110,6 @@
       <w:r>
         <w:rPr>
           <w:rFonts w:ascii="FreeMono" w:hAnsi="FreeMono"/>
-          <w:b/>
-          <w:szCs w:val="26"/>
-        </w:rPr>
-        <w:t xml:space="preserve">Personal </w:t>
-      </w:r>
-      <w:r>
-        <w:rPr>
-          <w:rFonts w:ascii="FreeMono" w:hAnsi="FreeMono"/>
-          <w:b/>
-          <w:szCs w:val="26"/>
-        </w:rPr>
-        <w:t>G</w:t>
-      </w:r>
-      <w:r>
-        <w:rPr>
-          <w:rFonts w:ascii="FreeMono" w:hAnsi="FreeMono"/>
-          <w:b/>
-          <w:szCs w:val="26"/>
-        </w:rPr>
-        <w:t xml:space="preserve">ame </w:t>
-      </w:r>
-      <w:r>
-        <w:rPr>
-          <w:rFonts w:ascii="FreeMono" w:hAnsi="FreeMono"/>
-          <w:b/>
-          <w:szCs w:val="26"/>
-        </w:rPr>
-        <w:t>P</w:t>
-      </w:r>
-      <w:r>
-        <w:rPr>
-          <w:rFonts w:ascii="FreeMono" w:hAnsi="FreeMono"/>
-          <w:b/>
-          <w:szCs w:val="26"/>
-        </w:rPr>
-        <w:t>rojects</w:t>
-      </w:r>
-      <w:r>
-        <w:rPr>
-          <w:rFonts w:ascii="FreeMono" w:hAnsi="FreeMono"/>
-          <w:bCs/>
-          <w:szCs w:val="26"/>
-        </w:rPr>
-        <w:t xml:space="preserve"> –</w:t>
-      </w:r>
-      <w:r>
-        <w:rPr>
-          <w:rFonts w:ascii="FreeMono" w:hAnsi="FreeMono"/>
-          <w:bCs/>
-          <w:szCs w:val="26"/>
-        </w:rPr>
-        <w:t xml:space="preserve"> Aspiring to be a </w:t>
-      </w:r>
-      <w:r>
-        <w:rPr>
-          <w:rFonts w:ascii="FreeMono" w:hAnsi="FreeMono"/>
-          <w:bCs/>
-          <w:szCs w:val="26"/>
-        </w:rPr>
-        <w:t>Game Developer,</w:t>
-      </w:r>
-      <w:r>
-        <w:rPr>
-          <w:rFonts w:ascii="FreeMono" w:hAnsi="FreeMono"/>
-          <w:bCs/>
-          <w:szCs w:val="26"/>
-        </w:rPr>
-        <w:t xml:space="preserve"> </w:t>
-      </w:r>
-      <w:r>
-        <w:rPr>
-          <w:rFonts w:ascii="FreeMono" w:hAnsi="FreeMono"/>
-          <w:bCs/>
-          <w:szCs w:val="26"/>
-        </w:rPr>
-        <w:t xml:space="preserve">learning to </w:t>
-      </w:r>
-      <w:r>
-        <w:rPr>
-          <w:rFonts w:ascii="FreeMono" w:hAnsi="FreeMono"/>
-          <w:bCs/>
-          <w:szCs w:val="26"/>
-        </w:rPr>
-        <w:t xml:space="preserve">develop games using </w:t>
-      </w:r>
-      <w:r>
-        <w:rPr>
-          <w:rFonts w:ascii="FreeMono" w:hAnsi="FreeMono"/>
-          <w:bCs/>
-          <w:szCs w:val="26"/>
-        </w:rPr>
-        <w:t>many</w:t>
-      </w:r>
-      <w:r>
-        <w:rPr>
-          <w:rFonts w:ascii="FreeMono" w:hAnsi="FreeMono"/>
-          <w:bCs/>
-          <w:szCs w:val="26"/>
-        </w:rPr>
-        <w:t xml:space="preserve"> game </w:t>
-      </w:r>
-      <w:r>
-        <w:rPr>
-          <w:rFonts w:ascii="FreeMono" w:hAnsi="FreeMono"/>
-          <w:bCs/>
-          <w:szCs w:val="26"/>
-        </w:rPr>
-        <w:t>engines</w:t>
-      </w:r>
-      <w:r>
-        <w:rPr>
-          <w:rFonts w:ascii="FreeMono" w:hAnsi="FreeMono"/>
-          <w:bCs/>
-          <w:szCs w:val="26"/>
-        </w:rPr>
-        <w:t xml:space="preserve"> tools and tutorials. </w:t>
-      </w:r>
-      <w:r>
-        <w:rPr>
-          <w:rFonts w:ascii="FreeMono" w:hAnsi="FreeMono"/>
-          <w:bCs/>
-          <w:szCs w:val="26"/>
-        </w:rPr>
-        <w:t xml:space="preserve">Hopefully </w:t>
-      </w:r>
-      <w:r>
-        <w:rPr>
-          <w:rFonts w:ascii="FreeMono" w:hAnsi="FreeMono"/>
-          <w:bCs/>
-          <w:szCs w:val="26"/>
-        </w:rPr>
-        <w:t>planning</w:t>
-      </w:r>
-      <w:r>
-        <w:rPr>
-          <w:rFonts w:ascii="FreeMono" w:hAnsi="FreeMono"/>
-          <w:bCs/>
-          <w:szCs w:val="26"/>
-        </w:rPr>
-        <w:t xml:space="preserve"> to</w:t>
-      </w:r>
-      <w:r>
-        <w:rPr>
-          <w:rFonts w:ascii="FreeMono" w:hAnsi="FreeMono"/>
-          <w:bCs/>
-          <w:szCs w:val="26"/>
-        </w:rPr>
-        <w:t xml:space="preserve"> </w:t>
-      </w:r>
-      <w:r>
-        <w:rPr>
-          <w:rFonts w:ascii="FreeMono" w:hAnsi="FreeMono"/>
-          <w:bCs/>
-          <w:szCs w:val="26"/>
-        </w:rPr>
-        <w:t>develop</w:t>
-      </w:r>
-      <w:r>
-        <w:rPr>
-          <w:rFonts w:ascii="FreeMono" w:hAnsi="FreeMono"/>
-          <w:bCs/>
-          <w:szCs w:val="26"/>
-        </w:rPr>
-        <w:t xml:space="preserve"> my own</w:t>
-      </w:r>
-      <w:r>
-        <w:rPr>
-          <w:rFonts w:ascii="FreeMono" w:hAnsi="FreeMono"/>
-          <w:bCs/>
-          <w:szCs w:val="26"/>
-        </w:rPr>
-        <w:t xml:space="preserve"> largescale RPG.</w:t>
-      </w:r>
-    </w:p>
-    <w:p>
-      <w:pPr>
-        <w:pStyle w:val="Standard"/>
-        <w:numPr>
-          <w:ilvl w:val="0"/>
-          <w:numId w:val="10"/>
-        </w:numPr>
-        <w:jc w:val="both"/>
-        <w:rPr>
-          <w:rFonts w:ascii="FreeMono" w:hAnsi="FreeMono"/>
-          <w:bCs/>
-          <w:szCs w:val="26"/>
-        </w:rPr>
-      </w:pPr>
-      <w:r>
-        <w:rPr>
-          <w:rFonts w:ascii="FreeMono" w:hAnsi="FreeMono"/>
           <w:bCs/>
           <w:szCs w:val="26"/>
         </w:rPr>
@@ -6128,7 +5389,15 @@
           <w:bCs/>
           <w:szCs w:val="26"/>
         </w:rPr>
-        <w:t>Very enthusiastic</w:t>
+        <w:t>Currently interested in ancient Chinese history. E</w:t>
+      </w:r>
+      <w:r>
+        <w:rPr>
+          <w:rFonts w:ascii="FreeMono" w:hAnsi="FreeMono"/>
+          <w:bCs/>
+          <w:szCs w:val="26"/>
+        </w:rPr>
+        <w:t>nthusiastic</w:t>
       </w:r>
       <w:r>
         <w:rPr>

</xml_diff>

<commit_message>
Updated wrong date for work experience lol
</commit_message>
<xml_diff>
--- a/CV Peter Deng 2610-20.docx
+++ b/CV Peter Deng 2610-20.docx
@@ -740,25 +740,7 @@
           <w:bCs/>
           <w:szCs w:val="26"/>
         </w:rPr>
-        <w:t xml:space="preserve">Used in Computer Vision with </w:t>
-      </w:r>
-      <w:proofErr w:type="spellStart"/>
-      <w:r>
-        <w:rPr>
-          <w:rFonts w:ascii="FreeMono" w:hAnsi="FreeMono"/>
-          <w:bCs/>
-          <w:szCs w:val="26"/>
-        </w:rPr>
-        <w:t>OpenIMAJ</w:t>
-      </w:r>
-      <w:proofErr w:type="spellEnd"/>
-      <w:r>
-        <w:rPr>
-          <w:rFonts w:ascii="FreeMono" w:hAnsi="FreeMono"/>
-          <w:bCs/>
-          <w:szCs w:val="26"/>
-        </w:rPr>
-        <w:t xml:space="preserve"> to manipulate images and to classify them using </w:t>
+        <w:t xml:space="preserve">Used in Computer Vision with OpenIMAJ to manipulate images and to classify them using </w:t>
       </w:r>
       <w:r>
         <w:rPr>
@@ -2427,7 +2409,16 @@
           <w:bCs/>
           <w:szCs w:val="26"/>
         </w:rPr>
-        <w:t>, June 2013</w:t>
+        <w:t>, June 201</w:t>
+      </w:r>
+      <w:r>
+        <w:rPr>
+          <w:rFonts w:ascii="FreeMono" w:hAnsi="FreeMono"/>
+          <w:b/>
+          <w:bCs/>
+          <w:szCs w:val="26"/>
+        </w:rPr>
+        <w:t>4</w:t>
       </w:r>
       <w:r>
         <w:rPr>

</xml_diff>

<commit_message>
Update CV Peter Deng 2610-20.docx
</commit_message>
<xml_diff>
--- a/CV Peter Deng 2610-20.docx
+++ b/CV Peter Deng 2610-20.docx
@@ -740,7 +740,25 @@
           <w:bCs/>
           <w:szCs w:val="26"/>
         </w:rPr>
-        <w:t xml:space="preserve">Used in Computer Vision with OpenIMAJ to manipulate images and to classify them using </w:t>
+        <w:t xml:space="preserve">Used in Computer Vision with </w:t>
+      </w:r>
+      <w:proofErr w:type="spellStart"/>
+      <w:r>
+        <w:rPr>
+          <w:rFonts w:ascii="FreeMono" w:hAnsi="FreeMono"/>
+          <w:bCs/>
+          <w:szCs w:val="26"/>
+        </w:rPr>
+        <w:t>OpenIMAJ</w:t>
+      </w:r>
+      <w:proofErr w:type="spellEnd"/>
+      <w:r>
+        <w:rPr>
+          <w:rFonts w:ascii="FreeMono" w:hAnsi="FreeMono"/>
+          <w:bCs/>
+          <w:szCs w:val="26"/>
+        </w:rPr>
+        <w:t xml:space="preserve"> to manipulate images and to classify them using </w:t>
       </w:r>
       <w:r>
         <w:rPr>
@@ -942,7 +960,25 @@
           <w:b/>
           <w:szCs w:val="26"/>
         </w:rPr>
-        <w:t>PG Maker/Ruby, RenPy/Python, Inkle, and games for education</w:t>
+        <w:t xml:space="preserve">PG Maker/Ruby, </w:t>
+      </w:r>
+      <w:proofErr w:type="spellStart"/>
+      <w:r>
+        <w:rPr>
+          <w:rFonts w:ascii="FreeMono" w:hAnsi="FreeMono"/>
+          <w:b/>
+          <w:szCs w:val="26"/>
+        </w:rPr>
+        <w:t>RenPy</w:t>
+      </w:r>
+      <w:proofErr w:type="spellEnd"/>
+      <w:r>
+        <w:rPr>
+          <w:rFonts w:ascii="FreeMono" w:hAnsi="FreeMono"/>
+          <w:b/>
+          <w:szCs w:val="26"/>
+        </w:rPr>
+        <w:t>/Python, Inkle, and games for education</w:t>
       </w:r>
     </w:p>
     <w:p>
@@ -1265,6 +1301,7 @@
         </w:rPr>
         <w:t xml:space="preserve"> (</w:t>
       </w:r>
+      <w:proofErr w:type="spellStart"/>
       <w:r>
         <w:rPr>
           <w:rFonts w:ascii="FreeMono" w:hAnsi="FreeMono"/>
@@ -1273,7 +1310,18 @@
           <w:iCs/>
           <w:szCs w:val="26"/>
         </w:rPr>
-        <w:t>LoL, CSGO, SSBU, Dota 2</w:t>
+        <w:t>LoL</w:t>
+      </w:r>
+      <w:proofErr w:type="spellEnd"/>
+      <w:r>
+        <w:rPr>
+          <w:rFonts w:ascii="FreeMono" w:hAnsi="FreeMono"/>
+          <w:bCs/>
+          <w:i/>
+          <w:iCs/>
+          <w:szCs w:val="26"/>
+        </w:rPr>
+        <w:t>, CSGO, SSBU, Dota 2</w:t>
       </w:r>
       <w:r>
         <w:rPr>
@@ -1487,7 +1535,23 @@
           <w:bCs/>
           <w:szCs w:val="26"/>
         </w:rPr>
+        <w:t xml:space="preserve"> such as League Realms</w:t>
+      </w:r>
+      <w:r>
+        <w:rPr>
+          <w:rFonts w:ascii="FreeMono" w:hAnsi="FreeMono"/>
+          <w:bCs/>
+          <w:szCs w:val="26"/>
+        </w:rPr>
         <w:t>.</w:t>
+      </w:r>
+      <w:r>
+        <w:rPr>
+          <w:rFonts w:ascii="FreeMono" w:hAnsi="FreeMono"/>
+          <w:bCs/>
+          <w:szCs w:val="26"/>
+        </w:rPr>
+        <w:t xml:space="preserve"> Worked with orgs such as ASUS, NUEL and AB InBev related to Esports.</w:t>
       </w:r>
     </w:p>
     <w:p>
@@ -1988,14 +2052,25 @@
           <w:szCs w:val="26"/>
         </w:rPr>
       </w:pPr>
-      <w:r>
-        <w:rPr>
-          <w:rFonts w:ascii="FreeMono" w:hAnsi="FreeMono"/>
-          <w:b/>
-          <w:bCs/>
-          <w:szCs w:val="26"/>
-        </w:rPr>
-        <w:t>Beths Grammar School</w:t>
+      <w:proofErr w:type="spellStart"/>
+      <w:r>
+        <w:rPr>
+          <w:rFonts w:ascii="FreeMono" w:hAnsi="FreeMono"/>
+          <w:b/>
+          <w:bCs/>
+          <w:szCs w:val="26"/>
+        </w:rPr>
+        <w:t>Beths</w:t>
+      </w:r>
+      <w:proofErr w:type="spellEnd"/>
+      <w:r>
+        <w:rPr>
+          <w:rFonts w:ascii="FreeMono" w:hAnsi="FreeMono"/>
+          <w:b/>
+          <w:bCs/>
+          <w:szCs w:val="26"/>
+        </w:rPr>
+        <w:t xml:space="preserve"> Grammar School</w:t>
       </w:r>
       <w:r>
         <w:rPr>
@@ -2192,14 +2267,25 @@
           <w:szCs w:val="26"/>
         </w:rPr>
       </w:pPr>
-      <w:r>
-        <w:rPr>
-          <w:rFonts w:ascii="FreeMono" w:hAnsi="FreeMono"/>
-          <w:b/>
-          <w:bCs/>
-          <w:szCs w:val="26"/>
-        </w:rPr>
-        <w:t xml:space="preserve">Beths Grammar School – GCSEs </w:t>
+      <w:proofErr w:type="spellStart"/>
+      <w:r>
+        <w:rPr>
+          <w:rFonts w:ascii="FreeMono" w:hAnsi="FreeMono"/>
+          <w:b/>
+          <w:bCs/>
+          <w:szCs w:val="26"/>
+        </w:rPr>
+        <w:t>Beths</w:t>
+      </w:r>
+      <w:proofErr w:type="spellEnd"/>
+      <w:r>
+        <w:rPr>
+          <w:rFonts w:ascii="FreeMono" w:hAnsi="FreeMono"/>
+          <w:b/>
+          <w:bCs/>
+          <w:szCs w:val="26"/>
+        </w:rPr>
+        <w:t xml:space="preserve"> Grammar School – GCSEs </w:t>
       </w:r>
       <w:r>
         <w:rPr>
@@ -2255,17 +2341,6 @@
         </w:rPr>
         <w:t xml:space="preserve"> (Mathematics, Science, Mandarin Chinese, etc.)</w:t>
       </w:r>
-    </w:p>
-    <w:p>
-      <w:pPr>
-        <w:pStyle w:val="Standard"/>
-        <w:jc w:val="both"/>
-        <w:rPr>
-          <w:rFonts w:ascii="FreeMono" w:hAnsi="FreeMono"/>
-          <w:bCs/>
-          <w:szCs w:val="26"/>
-        </w:rPr>
-      </w:pPr>
       <w:r>
         <w:rPr>
           <w:rFonts w:ascii="FreeMono" w:hAnsi="FreeMono"/>
@@ -3056,6 +3131,7 @@
         </w:rPr>
         <w:t xml:space="preserve"> such as </w:t>
       </w:r>
+      <w:proofErr w:type="spellStart"/>
       <w:r>
         <w:rPr>
           <w:rFonts w:ascii="FreeMono" w:hAnsi="FreeMono"/>
@@ -3083,6 +3159,7 @@
         </w:rPr>
         <w:t>der</w:t>
       </w:r>
+      <w:proofErr w:type="spellEnd"/>
       <w:r>
         <w:rPr>
           <w:rFonts w:ascii="FreeMono" w:hAnsi="FreeMono"/>
@@ -3815,6 +3892,7 @@
         </w:rPr>
         <w:t xml:space="preserve">and </w:t>
       </w:r>
+      <w:proofErr w:type="spellStart"/>
       <w:r>
         <w:rPr>
           <w:rFonts w:ascii="FreeMono" w:hAnsi="FreeMono"/>
@@ -3823,7 +3901,18 @@
           <w:iCs/>
           <w:szCs w:val="26"/>
         </w:rPr>
-        <w:t xml:space="preserve">GreyWatch </w:t>
+        <w:t>GreyWatch</w:t>
+      </w:r>
+      <w:proofErr w:type="spellEnd"/>
+      <w:r>
+        <w:rPr>
+          <w:rFonts w:ascii="FreeMono" w:hAnsi="FreeMono"/>
+          <w:b/>
+          <w:i/>
+          <w:iCs/>
+          <w:szCs w:val="26"/>
+        </w:rPr>
+        <w:t xml:space="preserve"> </w:t>
       </w:r>
       <w:r>
         <w:rPr>
@@ -3855,7 +3944,23 @@
           <w:bCs/>
           <w:szCs w:val="26"/>
         </w:rPr>
-        <w:t>, former being a top down horror game, latter a visual novel.</w:t>
+        <w:t xml:space="preserve">, former being a </w:t>
+      </w:r>
+      <w:r>
+        <w:rPr>
+          <w:rFonts w:ascii="FreeMono" w:hAnsi="FreeMono"/>
+          <w:bCs/>
+          <w:szCs w:val="26"/>
+        </w:rPr>
+        <w:t>top-down</w:t>
+      </w:r>
+      <w:r>
+        <w:rPr>
+          <w:rFonts w:ascii="FreeMono" w:hAnsi="FreeMono"/>
+          <w:bCs/>
+          <w:szCs w:val="26"/>
+        </w:rPr>
+        <w:t xml:space="preserve"> horror game, latter a visual novel.</w:t>
       </w:r>
     </w:p>
     <w:p>

</xml_diff>